<commit_message>
STDX e WEB - atualizações
</commit_message>
<xml_diff>
--- a/Sprint 1/SDTX/SALESFORCE DIRECTIONS - documentação.docx
+++ b/Sprint 1/SDTX/SALESFORCE DIRECTIONS - documentação.docx
@@ -229,17 +229,12 @@
         <w:p>
           <w:pPr>
             <w:pStyle w:val="Sumrio1"/>
-            <w:tabs>
-              <w:tab w:val="right" w:leader="dot" w:pos="9736"/>
-            </w:tabs>
             <w:rPr>
               <w:rFonts w:cstheme="minorBidi"/>
-              <w:noProof/>
             </w:rPr>
           </w:pPr>
           <w:r>
             <w:rPr>
-              <w:rFonts w:ascii="Arial" w:hAnsi="Arial" w:cs="Arial"/>
               <w:b/>
               <w:bCs/>
             </w:rPr>
@@ -247,7 +242,6 @@
           </w:r>
           <w:r>
             <w:rPr>
-              <w:rFonts w:ascii="Arial" w:hAnsi="Arial" w:cs="Arial"/>
               <w:b/>
               <w:bCs/>
             </w:rPr>
@@ -255,65 +249,55 @@
           </w:r>
           <w:r>
             <w:rPr>
-              <w:rFonts w:ascii="Arial" w:hAnsi="Arial" w:cs="Arial"/>
               <w:b/>
               <w:bCs/>
             </w:rPr>
             <w:fldChar w:fldCharType="separate"/>
           </w:r>
-          <w:hyperlink w:anchor="_Toc148882916" w:history="1">
+          <w:hyperlink w:anchor="_Toc148895125" w:history="1">
             <w:r>
               <w:rPr>
                 <w:rStyle w:val="Hyperlink"/>
-                <w:rFonts w:ascii="Arial" w:hAnsi="Arial" w:cs="Arial"/>
-                <w:noProof/>
               </w:rPr>
               <w:t>Contextualização</w:t>
             </w:r>
             <w:r>
               <w:rPr>
-                <w:noProof/>
                 <w:webHidden/>
               </w:rPr>
               <w:tab/>
             </w:r>
             <w:r>
               <w:rPr>
-                <w:noProof/>
                 <w:webHidden/>
               </w:rPr>
               <w:fldChar w:fldCharType="begin"/>
             </w:r>
             <w:r>
               <w:rPr>
-                <w:noProof/>
-                <w:webHidden/>
-              </w:rPr>
-              <w:instrText xml:space="preserve"> PAGEREF _Toc148882916 \h </w:instrText>
-            </w:r>
-            <w:r>
-              <w:rPr>
-                <w:noProof/>
-                <w:webHidden/>
-              </w:rPr>
-            </w:r>
-            <w:r>
-              <w:rPr>
-                <w:noProof/>
+                <w:webHidden/>
+              </w:rPr>
+              <w:instrText xml:space="preserve"> PAGEREF _Toc148895125 \h </w:instrText>
+            </w:r>
+            <w:r>
+              <w:rPr>
+                <w:webHidden/>
+              </w:rPr>
+            </w:r>
+            <w:r>
+              <w:rPr>
                 <w:webHidden/>
               </w:rPr>
               <w:fldChar w:fldCharType="separate"/>
             </w:r>
             <w:r>
               <w:rPr>
-                <w:noProof/>
                 <w:webHidden/>
               </w:rPr>
               <w:t>3</w:t>
             </w:r>
             <w:r>
               <w:rPr>
-                <w:noProof/>
                 <w:webHidden/>
               </w:rPr>
               <w:fldChar w:fldCharType="end"/>
@@ -323,67 +307,54 @@
         <w:p>
           <w:pPr>
             <w:pStyle w:val="Sumrio1"/>
-            <w:tabs>
-              <w:tab w:val="right" w:leader="dot" w:pos="9736"/>
-            </w:tabs>
             <w:rPr>
               <w:rFonts w:cstheme="minorBidi"/>
-              <w:noProof/>
             </w:rPr>
           </w:pPr>
-          <w:hyperlink w:anchor="_Toc148882917" w:history="1">
+          <w:hyperlink w:anchor="_Toc148895126" w:history="1">
             <w:r>
               <w:rPr>
                 <w:rStyle w:val="Hyperlink"/>
-                <w:rFonts w:ascii="Arial" w:hAnsi="Arial" w:cs="Arial"/>
-                <w:noProof/>
               </w:rPr>
               <w:t>O Problema</w:t>
             </w:r>
             <w:r>
               <w:rPr>
-                <w:noProof/>
                 <w:webHidden/>
               </w:rPr>
               <w:tab/>
             </w:r>
             <w:r>
               <w:rPr>
-                <w:noProof/>
                 <w:webHidden/>
               </w:rPr>
               <w:fldChar w:fldCharType="begin"/>
             </w:r>
             <w:r>
               <w:rPr>
-                <w:noProof/>
-                <w:webHidden/>
-              </w:rPr>
-              <w:instrText xml:space="preserve"> PAGEREF _Toc148882917 \h </w:instrText>
-            </w:r>
-            <w:r>
-              <w:rPr>
-                <w:noProof/>
-                <w:webHidden/>
-              </w:rPr>
-            </w:r>
-            <w:r>
-              <w:rPr>
-                <w:noProof/>
+                <w:webHidden/>
+              </w:rPr>
+              <w:instrText xml:space="preserve"> PAGEREF _Toc148895126 \h </w:instrText>
+            </w:r>
+            <w:r>
+              <w:rPr>
+                <w:webHidden/>
+              </w:rPr>
+            </w:r>
+            <w:r>
+              <w:rPr>
                 <w:webHidden/>
               </w:rPr>
               <w:fldChar w:fldCharType="separate"/>
             </w:r>
             <w:r>
               <w:rPr>
-                <w:noProof/>
                 <w:webHidden/>
               </w:rPr>
               <w:t>3</w:t>
             </w:r>
             <w:r>
               <w:rPr>
-                <w:noProof/>
                 <w:webHidden/>
               </w:rPr>
               <w:fldChar w:fldCharType="end"/>
@@ -393,67 +364,54 @@
         <w:p>
           <w:pPr>
             <w:pStyle w:val="Sumrio1"/>
-            <w:tabs>
-              <w:tab w:val="right" w:leader="dot" w:pos="9736"/>
-            </w:tabs>
             <w:rPr>
               <w:rFonts w:cstheme="minorBidi"/>
-              <w:noProof/>
             </w:rPr>
           </w:pPr>
-          <w:hyperlink w:anchor="_Toc148882918" w:history="1">
+          <w:hyperlink w:anchor="_Toc148895127" w:history="1">
             <w:r>
               <w:rPr>
                 <w:rStyle w:val="Hyperlink"/>
-                <w:rFonts w:ascii="Arial" w:hAnsi="Arial" w:cs="Arial"/>
-                <w:noProof/>
               </w:rPr>
               <w:t>A Solução - Navegação Eficiente por Teclado</w:t>
             </w:r>
             <w:r>
               <w:rPr>
-                <w:noProof/>
                 <w:webHidden/>
               </w:rPr>
               <w:tab/>
             </w:r>
             <w:r>
               <w:rPr>
-                <w:noProof/>
                 <w:webHidden/>
               </w:rPr>
               <w:fldChar w:fldCharType="begin"/>
             </w:r>
             <w:r>
               <w:rPr>
-                <w:noProof/>
-                <w:webHidden/>
-              </w:rPr>
-              <w:instrText xml:space="preserve"> PAGEREF _Toc148882918 \h </w:instrText>
-            </w:r>
-            <w:r>
-              <w:rPr>
-                <w:noProof/>
-                <w:webHidden/>
-              </w:rPr>
-            </w:r>
-            <w:r>
-              <w:rPr>
-                <w:noProof/>
+                <w:webHidden/>
+              </w:rPr>
+              <w:instrText xml:space="preserve"> PAGEREF _Toc148895127 \h </w:instrText>
+            </w:r>
+            <w:r>
+              <w:rPr>
+                <w:webHidden/>
+              </w:rPr>
+            </w:r>
+            <w:r>
+              <w:rPr>
                 <w:webHidden/>
               </w:rPr>
               <w:fldChar w:fldCharType="separate"/>
             </w:r>
             <w:r>
               <w:rPr>
-                <w:noProof/>
                 <w:webHidden/>
               </w:rPr>
               <w:t>4</w:t>
             </w:r>
             <w:r>
               <w:rPr>
-                <w:noProof/>
                 <w:webHidden/>
               </w:rPr>
               <w:fldChar w:fldCharType="end"/>
@@ -463,67 +421,54 @@
         <w:p>
           <w:pPr>
             <w:pStyle w:val="Sumrio1"/>
-            <w:tabs>
-              <w:tab w:val="right" w:leader="dot" w:pos="9736"/>
-            </w:tabs>
             <w:rPr>
               <w:rFonts w:cstheme="minorBidi"/>
-              <w:noProof/>
             </w:rPr>
           </w:pPr>
-          <w:hyperlink w:anchor="_Toc148882919" w:history="1">
+          <w:hyperlink w:anchor="_Toc148895128" w:history="1">
             <w:r>
               <w:rPr>
                 <w:rStyle w:val="Hyperlink"/>
-                <w:rFonts w:ascii="Arial" w:hAnsi="Arial" w:cs="Arial"/>
-                <w:noProof/>
               </w:rPr>
               <w:t>Desenvolvimento e utilização</w:t>
             </w:r>
             <w:r>
               <w:rPr>
-                <w:noProof/>
                 <w:webHidden/>
               </w:rPr>
               <w:tab/>
             </w:r>
             <w:r>
               <w:rPr>
-                <w:noProof/>
                 <w:webHidden/>
               </w:rPr>
               <w:fldChar w:fldCharType="begin"/>
             </w:r>
             <w:r>
               <w:rPr>
-                <w:noProof/>
-                <w:webHidden/>
-              </w:rPr>
-              <w:instrText xml:space="preserve"> PAGEREF _Toc148882919 \h </w:instrText>
-            </w:r>
-            <w:r>
-              <w:rPr>
-                <w:noProof/>
-                <w:webHidden/>
-              </w:rPr>
-            </w:r>
-            <w:r>
-              <w:rPr>
-                <w:noProof/>
+                <w:webHidden/>
+              </w:rPr>
+              <w:instrText xml:space="preserve"> PAGEREF _Toc148895128 \h </w:instrText>
+            </w:r>
+            <w:r>
+              <w:rPr>
+                <w:webHidden/>
+              </w:rPr>
+            </w:r>
+            <w:r>
+              <w:rPr>
                 <w:webHidden/>
               </w:rPr>
               <w:fldChar w:fldCharType="separate"/>
             </w:r>
             <w:r>
               <w:rPr>
-                <w:noProof/>
                 <w:webHidden/>
               </w:rPr>
               <w:t>4</w:t>
             </w:r>
             <w:r>
               <w:rPr>
-                <w:noProof/>
                 <w:webHidden/>
               </w:rPr>
               <w:fldChar w:fldCharType="end"/>
@@ -533,67 +478,54 @@
         <w:p>
           <w:pPr>
             <w:pStyle w:val="Sumrio1"/>
-            <w:tabs>
-              <w:tab w:val="right" w:leader="dot" w:pos="9736"/>
-            </w:tabs>
             <w:rPr>
               <w:rFonts w:cstheme="minorBidi"/>
-              <w:noProof/>
             </w:rPr>
           </w:pPr>
-          <w:hyperlink w:anchor="_Toc148882920" w:history="1">
+          <w:hyperlink w:anchor="_Toc148895129" w:history="1">
             <w:r>
               <w:rPr>
                 <w:rStyle w:val="Hyperlink"/>
-                <w:rFonts w:ascii="Arial" w:hAnsi="Arial" w:cs="Arial"/>
-                <w:noProof/>
               </w:rPr>
               <w:t>Salesforce: Indústria 4.0, Sociedade 5.0 e Transformação digital</w:t>
             </w:r>
             <w:r>
               <w:rPr>
-                <w:noProof/>
                 <w:webHidden/>
               </w:rPr>
               <w:tab/>
             </w:r>
             <w:r>
               <w:rPr>
-                <w:noProof/>
                 <w:webHidden/>
               </w:rPr>
               <w:fldChar w:fldCharType="begin"/>
             </w:r>
             <w:r>
               <w:rPr>
-                <w:noProof/>
-                <w:webHidden/>
-              </w:rPr>
-              <w:instrText xml:space="preserve"> PAGEREF _Toc148882920 \h </w:instrText>
-            </w:r>
-            <w:r>
-              <w:rPr>
-                <w:noProof/>
-                <w:webHidden/>
-              </w:rPr>
-            </w:r>
-            <w:r>
-              <w:rPr>
-                <w:noProof/>
+                <w:webHidden/>
+              </w:rPr>
+              <w:instrText xml:space="preserve"> PAGEREF _Toc148895129 \h </w:instrText>
+            </w:r>
+            <w:r>
+              <w:rPr>
+                <w:webHidden/>
+              </w:rPr>
+            </w:r>
+            <w:r>
+              <w:rPr>
                 <w:webHidden/>
               </w:rPr>
               <w:fldChar w:fldCharType="separate"/>
             </w:r>
             <w:r>
               <w:rPr>
-                <w:noProof/>
                 <w:webHidden/>
               </w:rPr>
               <w:t>4</w:t>
             </w:r>
             <w:r>
               <w:rPr>
-                <w:noProof/>
                 <w:webHidden/>
               </w:rPr>
               <w:fldChar w:fldCharType="end"/>
@@ -608,7 +540,7 @@
               <w:noProof/>
             </w:rPr>
           </w:pPr>
-          <w:hyperlink w:anchor="_Toc148882921" w:history="1">
+          <w:hyperlink w:anchor="_Toc148895130" w:history="1">
             <w:r>
               <w:rPr>
                 <w:rStyle w:val="Hyperlink"/>
@@ -636,7 +568,7 @@
                 <w:noProof/>
                 <w:webHidden/>
               </w:rPr>
-              <w:instrText xml:space="preserve"> PAGEREF _Toc148882921 \h </w:instrText>
+              <w:instrText xml:space="preserve"> PAGEREF _Toc148895130 \h </w:instrText>
             </w:r>
             <w:r>
               <w:rPr>
@@ -675,7 +607,7 @@
               <w:noProof/>
             </w:rPr>
           </w:pPr>
-          <w:hyperlink w:anchor="_Toc148882922" w:history="1">
+          <w:hyperlink w:anchor="_Toc148895131" w:history="1">
             <w:r>
               <w:rPr>
                 <w:rStyle w:val="Hyperlink"/>
@@ -703,7 +635,7 @@
                 <w:noProof/>
                 <w:webHidden/>
               </w:rPr>
-              <w:instrText xml:space="preserve"> PAGEREF _Toc148882922 \h </w:instrText>
+              <w:instrText xml:space="preserve"> PAGEREF _Toc148895131 \h </w:instrText>
             </w:r>
             <w:r>
               <w:rPr>
@@ -742,7 +674,7 @@
               <w:noProof/>
             </w:rPr>
           </w:pPr>
-          <w:hyperlink w:anchor="_Toc148882923" w:history="1">
+          <w:hyperlink w:anchor="_Toc148895132" w:history="1">
             <w:r>
               <w:rPr>
                 <w:rStyle w:val="Hyperlink"/>
@@ -770,7 +702,7 @@
                 <w:noProof/>
                 <w:webHidden/>
               </w:rPr>
-              <w:instrText xml:space="preserve"> PAGEREF _Toc148882923 \h </w:instrText>
+              <w:instrText xml:space="preserve"> PAGEREF _Toc148895132 \h </w:instrText>
             </w:r>
             <w:r>
               <w:rPr>
@@ -804,68 +736,54 @@
         <w:p>
           <w:pPr>
             <w:pStyle w:val="Sumrio1"/>
-            <w:tabs>
-              <w:tab w:val="right" w:leader="dot" w:pos="9736"/>
-            </w:tabs>
             <w:rPr>
               <w:rFonts w:cstheme="minorBidi"/>
-              <w:noProof/>
             </w:rPr>
           </w:pPr>
-          <w:hyperlink w:anchor="_Toc148882924" w:history="1">
+          <w:hyperlink w:anchor="_Toc148895133" w:history="1">
             <w:r>
               <w:rPr>
                 <w:rStyle w:val="Hyperlink"/>
-                <w:rFonts w:ascii="Arial" w:hAnsi="Arial" w:cs="Arial"/>
-                <w:noProof/>
-                <w:lang w:val="en-US"/>
               </w:rPr>
               <w:t>Product Backlog</w:t>
             </w:r>
             <w:r>
               <w:rPr>
-                <w:noProof/>
                 <w:webHidden/>
               </w:rPr>
               <w:tab/>
             </w:r>
             <w:r>
               <w:rPr>
-                <w:noProof/>
                 <w:webHidden/>
               </w:rPr>
               <w:fldChar w:fldCharType="begin"/>
             </w:r>
             <w:r>
               <w:rPr>
-                <w:noProof/>
-                <w:webHidden/>
-              </w:rPr>
-              <w:instrText xml:space="preserve"> PAGEREF _Toc148882924 \h </w:instrText>
-            </w:r>
-            <w:r>
-              <w:rPr>
-                <w:noProof/>
-                <w:webHidden/>
-              </w:rPr>
-            </w:r>
-            <w:r>
-              <w:rPr>
-                <w:noProof/>
+                <w:webHidden/>
+              </w:rPr>
+              <w:instrText xml:space="preserve"> PAGEREF _Toc148895133 \h </w:instrText>
+            </w:r>
+            <w:r>
+              <w:rPr>
+                <w:webHidden/>
+              </w:rPr>
+            </w:r>
+            <w:r>
+              <w:rPr>
                 <w:webHidden/>
               </w:rPr>
               <w:fldChar w:fldCharType="separate"/>
             </w:r>
             <w:r>
               <w:rPr>
-                <w:noProof/>
                 <w:webHidden/>
               </w:rPr>
               <w:t>5</w:t>
             </w:r>
             <w:r>
               <w:rPr>
-                <w:noProof/>
                 <w:webHidden/>
               </w:rPr>
               <w:fldChar w:fldCharType="end"/>
@@ -880,7 +798,7 @@
               <w:noProof/>
             </w:rPr>
           </w:pPr>
-          <w:hyperlink w:anchor="_Toc148882925" w:history="1">
+          <w:hyperlink w:anchor="_Toc148895134" w:history="1">
             <w:r>
               <w:rPr>
                 <w:rStyle w:val="Hyperlink"/>
@@ -908,7 +826,7 @@
                 <w:noProof/>
                 <w:webHidden/>
               </w:rPr>
-              <w:instrText xml:space="preserve"> PAGEREF _Toc148882925 \h </w:instrText>
+              <w:instrText xml:space="preserve"> PAGEREF _Toc148895134 \h </w:instrText>
             </w:r>
             <w:r>
               <w:rPr>
@@ -947,7 +865,7 @@
               <w:noProof/>
             </w:rPr>
           </w:pPr>
-          <w:hyperlink w:anchor="_Toc148882926" w:history="1">
+          <w:hyperlink w:anchor="_Toc148895135" w:history="1">
             <w:r>
               <w:rPr>
                 <w:rStyle w:val="Hyperlink"/>
@@ -976,7 +894,7 @@
                 <w:noProof/>
                 <w:webHidden/>
               </w:rPr>
-              <w:instrText xml:space="preserve"> PAGEREF _Toc148882926 \h </w:instrText>
+              <w:instrText xml:space="preserve"> PAGEREF _Toc148895135 \h </w:instrText>
             </w:r>
             <w:r>
               <w:rPr>
@@ -1015,7 +933,7 @@
               <w:noProof/>
             </w:rPr>
           </w:pPr>
-          <w:hyperlink w:anchor="_Toc148882927" w:history="1">
+          <w:hyperlink w:anchor="_Toc148895136" w:history="1">
             <w:r>
               <w:rPr>
                 <w:rStyle w:val="Hyperlink"/>
@@ -1043,7 +961,7 @@
                 <w:noProof/>
                 <w:webHidden/>
               </w:rPr>
-              <w:instrText xml:space="preserve"> PAGEREF _Toc148882927 \h </w:instrText>
+              <w:instrText xml:space="preserve"> PAGEREF _Toc148895136 \h </w:instrText>
             </w:r>
             <w:r>
               <w:rPr>
@@ -1082,7 +1000,7 @@
               <w:noProof/>
             </w:rPr>
           </w:pPr>
-          <w:hyperlink w:anchor="_Toc148882928" w:history="1">
+          <w:hyperlink w:anchor="_Toc148895137" w:history="1">
             <w:r>
               <w:rPr>
                 <w:rStyle w:val="Hyperlink"/>
@@ -1110,7 +1028,7 @@
                 <w:noProof/>
                 <w:webHidden/>
               </w:rPr>
-              <w:instrText xml:space="preserve"> PAGEREF _Toc148882928 \h </w:instrText>
+              <w:instrText xml:space="preserve"> PAGEREF _Toc148895137 \h </w:instrText>
             </w:r>
             <w:r>
               <w:rPr>
@@ -1149,7 +1067,7 @@
               <w:noProof/>
             </w:rPr>
           </w:pPr>
-          <w:hyperlink w:anchor="_Toc148882929" w:history="1">
+          <w:hyperlink w:anchor="_Toc148895138" w:history="1">
             <w:r>
               <w:rPr>
                 <w:rStyle w:val="Hyperlink"/>
@@ -1177,7 +1095,7 @@
                 <w:noProof/>
                 <w:webHidden/>
               </w:rPr>
-              <w:instrText xml:space="preserve"> PAGEREF _Toc148882929 \h </w:instrText>
+              <w:instrText xml:space="preserve"> PAGEREF _Toc148895138 \h </w:instrText>
             </w:r>
             <w:r>
               <w:rPr>
@@ -1216,7 +1134,7 @@
               <w:noProof/>
             </w:rPr>
           </w:pPr>
-          <w:hyperlink w:anchor="_Toc148882930" w:history="1">
+          <w:hyperlink w:anchor="_Toc148895139" w:history="1">
             <w:r>
               <w:rPr>
                 <w:rStyle w:val="Hyperlink"/>
@@ -1244,7 +1162,7 @@
                 <w:noProof/>
                 <w:webHidden/>
               </w:rPr>
-              <w:instrText xml:space="preserve"> PAGEREF _Toc148882930 \h </w:instrText>
+              <w:instrText xml:space="preserve"> PAGEREF _Toc148895139 \h </w:instrText>
             </w:r>
             <w:r>
               <w:rPr>
@@ -1278,67 +1196,55 @@
         <w:p>
           <w:pPr>
             <w:pStyle w:val="Sumrio1"/>
-            <w:tabs>
-              <w:tab w:val="right" w:leader="dot" w:pos="9736"/>
-            </w:tabs>
             <w:rPr>
               <w:rFonts w:cstheme="minorBidi"/>
-              <w:noProof/>
             </w:rPr>
           </w:pPr>
-          <w:hyperlink w:anchor="_Toc148882931" w:history="1">
+          <w:hyperlink w:anchor="_Toc148895140" w:history="1">
             <w:r>
               <w:rPr>
                 <w:rStyle w:val="Hyperlink"/>
-                <w:rFonts w:ascii="Arial" w:hAnsi="Arial" w:cs="Arial"/>
-                <w:noProof/>
+                <w:lang w:val="en-US"/>
               </w:rPr>
               <w:t>Histórias</w:t>
             </w:r>
             <w:r>
               <w:rPr>
-                <w:noProof/>
                 <w:webHidden/>
               </w:rPr>
               <w:tab/>
             </w:r>
             <w:r>
               <w:rPr>
-                <w:noProof/>
                 <w:webHidden/>
               </w:rPr>
               <w:fldChar w:fldCharType="begin"/>
             </w:r>
             <w:r>
               <w:rPr>
-                <w:noProof/>
-                <w:webHidden/>
-              </w:rPr>
-              <w:instrText xml:space="preserve"> PAGEREF _Toc148882931 \h </w:instrText>
-            </w:r>
-            <w:r>
-              <w:rPr>
-                <w:noProof/>
-                <w:webHidden/>
-              </w:rPr>
-            </w:r>
-            <w:r>
-              <w:rPr>
-                <w:noProof/>
+                <w:webHidden/>
+              </w:rPr>
+              <w:instrText xml:space="preserve"> PAGEREF _Toc148895140 \h </w:instrText>
+            </w:r>
+            <w:r>
+              <w:rPr>
+                <w:webHidden/>
+              </w:rPr>
+            </w:r>
+            <w:r>
+              <w:rPr>
                 <w:webHidden/>
               </w:rPr>
               <w:fldChar w:fldCharType="separate"/>
             </w:r>
             <w:r>
               <w:rPr>
-                <w:noProof/>
                 <w:webHidden/>
               </w:rPr>
               <w:t>6</w:t>
             </w:r>
             <w:r>
               <w:rPr>
-                <w:noProof/>
                 <w:webHidden/>
               </w:rPr>
               <w:fldChar w:fldCharType="end"/>
@@ -1353,7 +1259,7 @@
               <w:noProof/>
             </w:rPr>
           </w:pPr>
-          <w:hyperlink w:anchor="_Toc148882932" w:history="1">
+          <w:hyperlink w:anchor="_Toc148895141" w:history="1">
             <w:r>
               <w:rPr>
                 <w:rStyle w:val="Hyperlink"/>
@@ -1382,7 +1288,7 @@
                 <w:noProof/>
                 <w:webHidden/>
               </w:rPr>
-              <w:instrText xml:space="preserve"> PAGEREF _Toc148882932 \h </w:instrText>
+              <w:instrText xml:space="preserve"> PAGEREF _Toc148895141 \h </w:instrText>
             </w:r>
             <w:r>
               <w:rPr>
@@ -1421,7 +1327,7 @@
               <w:noProof/>
             </w:rPr>
           </w:pPr>
-          <w:hyperlink w:anchor="_Toc148882933" w:history="1">
+          <w:hyperlink w:anchor="_Toc148895142" w:history="1">
             <w:r>
               <w:rPr>
                 <w:rStyle w:val="Hyperlink"/>
@@ -1449,7 +1355,7 @@
                 <w:noProof/>
                 <w:webHidden/>
               </w:rPr>
-              <w:instrText xml:space="preserve"> PAGEREF _Toc148882933 \h </w:instrText>
+              <w:instrText xml:space="preserve"> PAGEREF _Toc148895142 \h </w:instrText>
             </w:r>
             <w:r>
               <w:rPr>
@@ -1488,7 +1394,7 @@
               <w:noProof/>
             </w:rPr>
           </w:pPr>
-          <w:hyperlink w:anchor="_Toc148882934" w:history="1">
+          <w:hyperlink w:anchor="_Toc148895143" w:history="1">
             <w:r>
               <w:rPr>
                 <w:rStyle w:val="Hyperlink"/>
@@ -1516,7 +1422,7 @@
                 <w:noProof/>
                 <w:webHidden/>
               </w:rPr>
-              <w:instrText xml:space="preserve"> PAGEREF _Toc148882934 \h </w:instrText>
+              <w:instrText xml:space="preserve"> PAGEREF _Toc148895143 \h </w:instrText>
             </w:r>
             <w:r>
               <w:rPr>
@@ -1555,7 +1461,7 @@
               <w:noProof/>
             </w:rPr>
           </w:pPr>
-          <w:hyperlink w:anchor="_Toc148882935" w:history="1">
+          <w:hyperlink w:anchor="_Toc148895144" w:history="1">
             <w:r>
               <w:rPr>
                 <w:rStyle w:val="Hyperlink"/>
@@ -1583,7 +1489,7 @@
                 <w:noProof/>
                 <w:webHidden/>
               </w:rPr>
-              <w:instrText xml:space="preserve"> PAGEREF _Toc148882935 \h </w:instrText>
+              <w:instrText xml:space="preserve"> PAGEREF _Toc148895144 \h </w:instrText>
             </w:r>
             <w:r>
               <w:rPr>
@@ -1622,7 +1528,7 @@
               <w:noProof/>
             </w:rPr>
           </w:pPr>
-          <w:hyperlink w:anchor="_Toc148882936" w:history="1">
+          <w:hyperlink w:anchor="_Toc148895145" w:history="1">
             <w:r>
               <w:rPr>
                 <w:rStyle w:val="Hyperlink"/>
@@ -1650,7 +1556,7 @@
                 <w:noProof/>
                 <w:webHidden/>
               </w:rPr>
-              <w:instrText xml:space="preserve"> PAGEREF _Toc148882936 \h </w:instrText>
+              <w:instrText xml:space="preserve"> PAGEREF _Toc148895145 \h </w:instrText>
             </w:r>
             <w:r>
               <w:rPr>
@@ -1689,7 +1595,7 @@
               <w:noProof/>
             </w:rPr>
           </w:pPr>
-          <w:hyperlink w:anchor="_Toc148882937" w:history="1">
+          <w:hyperlink w:anchor="_Toc148895146" w:history="1">
             <w:r>
               <w:rPr>
                 <w:rStyle w:val="Hyperlink"/>
@@ -1717,7 +1623,7 @@
                 <w:noProof/>
                 <w:webHidden/>
               </w:rPr>
-              <w:instrText xml:space="preserve"> PAGEREF _Toc148882937 \h </w:instrText>
+              <w:instrText xml:space="preserve"> PAGEREF _Toc148895146 \h </w:instrText>
             </w:r>
             <w:r>
               <w:rPr>
@@ -1742,6 +1648,60 @@
             <w:r>
               <w:rPr>
                 <w:noProof/>
+                <w:webHidden/>
+              </w:rPr>
+              <w:fldChar w:fldCharType="end"/>
+            </w:r>
+          </w:hyperlink>
+        </w:p>
+        <w:p>
+          <w:pPr>
+            <w:pStyle w:val="Sumrio1"/>
+          </w:pPr>
+          <w:hyperlink w:anchor="_Toc148895147" w:history="1">
+            <w:r>
+              <w:rPr>
+                <w:rStyle w:val="Hyperlink"/>
+              </w:rPr>
+              <w:t>Link Apresentação Pitch</w:t>
+            </w:r>
+            <w:r>
+              <w:rPr>
+                <w:webHidden/>
+              </w:rPr>
+              <w:tab/>
+            </w:r>
+            <w:r>
+              <w:rPr>
+                <w:webHidden/>
+              </w:rPr>
+              <w:fldChar w:fldCharType="begin"/>
+            </w:r>
+            <w:r>
+              <w:rPr>
+                <w:webHidden/>
+              </w:rPr>
+              <w:instrText xml:space="preserve"> PAGEREF _Toc148895147 \h </w:instrText>
+            </w:r>
+            <w:r>
+              <w:rPr>
+                <w:webHidden/>
+              </w:rPr>
+            </w:r>
+            <w:r>
+              <w:rPr>
+                <w:webHidden/>
+              </w:rPr>
+              <w:fldChar w:fldCharType="separate"/>
+            </w:r>
+            <w:r>
+              <w:rPr>
+                <w:webHidden/>
+              </w:rPr>
+              <w:t>8</w:t>
+            </w:r>
+            <w:r>
+              <w:rPr>
                 <w:webHidden/>
               </w:rPr>
               <w:fldChar w:fldCharType="end"/>
@@ -1795,7 +1755,7 @@
           <w:rFonts w:ascii="Arial" w:eastAsiaTheme="minorHAnsi" w:hAnsi="Arial" w:cs="Arial"/>
         </w:rPr>
       </w:pPr>
-      <w:bookmarkStart w:id="0" w:name="_Toc148882916"/>
+      <w:bookmarkStart w:id="0" w:name="_Toc148895125"/>
       <w:r>
         <w:rPr>
           <w:rFonts w:ascii="Arial" w:hAnsi="Arial" w:cs="Arial"/>
@@ -2020,7 +1980,7 @@
           <w:rFonts w:ascii="Arial" w:hAnsi="Arial" w:cs="Arial"/>
         </w:rPr>
       </w:pPr>
-      <w:bookmarkStart w:id="1" w:name="_Toc148882917"/>
+      <w:bookmarkStart w:id="1" w:name="_Toc148895126"/>
       <w:r>
         <w:rPr>
           <w:rFonts w:ascii="Arial" w:hAnsi="Arial" w:cs="Arial"/>
@@ -2107,7 +2067,7 @@
           <w:rFonts w:ascii="Arial" w:hAnsi="Arial" w:cs="Arial"/>
         </w:rPr>
       </w:pPr>
-      <w:bookmarkStart w:id="2" w:name="_Toc148882918"/>
+      <w:bookmarkStart w:id="2" w:name="_Toc148895127"/>
       <w:r>
         <w:rPr>
           <w:rFonts w:ascii="Arial" w:hAnsi="Arial" w:cs="Arial"/>
@@ -2219,7 +2179,7 @@
           <w:rFonts w:ascii="Arial" w:hAnsi="Arial" w:cs="Arial"/>
         </w:rPr>
       </w:pPr>
-      <w:bookmarkStart w:id="3" w:name="_Toc148882919"/>
+      <w:bookmarkStart w:id="3" w:name="_Toc148895128"/>
       <w:r>
         <w:rPr>
           <w:rFonts w:ascii="Arial" w:hAnsi="Arial" w:cs="Arial"/>
@@ -2395,7 +2355,7 @@
           <w:rFonts w:ascii="Arial" w:hAnsi="Arial" w:cs="Arial"/>
         </w:rPr>
       </w:pPr>
-      <w:bookmarkStart w:id="4" w:name="_Toc148882920"/>
+      <w:bookmarkStart w:id="4" w:name="_Toc148895129"/>
       <w:proofErr w:type="spellStart"/>
       <w:r>
         <w:rPr>
@@ -2442,7 +2402,7 @@
           <w:rFonts w:ascii="Arial" w:hAnsi="Arial" w:cs="Arial"/>
         </w:rPr>
       </w:pPr>
-      <w:bookmarkStart w:id="5" w:name="_Toc148882921"/>
+      <w:bookmarkStart w:id="5" w:name="_Toc148895130"/>
       <w:r>
         <w:rPr>
           <w:rFonts w:ascii="Arial" w:hAnsi="Arial" w:cs="Arial"/>
@@ -2517,7 +2477,7 @@
           <w:rFonts w:ascii="Arial" w:hAnsi="Arial" w:cs="Arial"/>
         </w:rPr>
       </w:pPr>
-      <w:bookmarkStart w:id="6" w:name="_Toc148882922"/>
+      <w:bookmarkStart w:id="6" w:name="_Toc148895131"/>
       <w:r>
         <w:rPr>
           <w:rFonts w:ascii="Arial" w:hAnsi="Arial" w:cs="Arial"/>
@@ -2570,7 +2530,7 @@
           <w:rFonts w:ascii="Arial" w:hAnsi="Arial" w:cs="Arial"/>
         </w:rPr>
       </w:pPr>
-      <w:bookmarkStart w:id="7" w:name="_Toc148882923"/>
+      <w:bookmarkStart w:id="7" w:name="_Toc148895132"/>
       <w:r>
         <w:rPr>
           <w:rFonts w:ascii="Arial" w:hAnsi="Arial" w:cs="Arial"/>
@@ -2649,24 +2609,218 @@
         <w:pStyle w:val="Ttulo1"/>
         <w:rPr>
           <w:rFonts w:ascii="Arial" w:hAnsi="Arial" w:cs="Arial"/>
+        </w:rPr>
+      </w:pPr>
+      <w:bookmarkStart w:id="8" w:name="_Toc148895133"/>
+      <w:proofErr w:type="spellStart"/>
+      <w:r>
+        <w:rPr>
+          <w:rFonts w:ascii="Arial" w:hAnsi="Arial" w:cs="Arial"/>
+        </w:rPr>
+        <w:t>Product</w:t>
+      </w:r>
+      <w:proofErr w:type="spellEnd"/>
+      <w:r>
+        <w:rPr>
+          <w:rFonts w:ascii="Arial" w:hAnsi="Arial" w:cs="Arial"/>
+        </w:rPr>
+        <w:t xml:space="preserve"> </w:t>
+      </w:r>
+      <w:proofErr w:type="spellStart"/>
+      <w:r>
+        <w:rPr>
+          <w:rFonts w:ascii="Arial" w:hAnsi="Arial" w:cs="Arial"/>
+        </w:rPr>
+        <w:t>Backlog</w:t>
+      </w:r>
+      <w:bookmarkEnd w:id="8"/>
+      <w:proofErr w:type="spellEnd"/>
+    </w:p>
+    <w:p>
+      <w:pPr>
+        <w:rPr>
+          <w:rFonts w:ascii="Arial" w:hAnsi="Arial" w:cs="Arial"/>
+        </w:rPr>
+      </w:pPr>
+    </w:p>
+    <w:p>
+      <w:pPr>
+        <w:pStyle w:val="Ttulo2"/>
+        <w:rPr>
+          <w:rFonts w:ascii="Arial" w:hAnsi="Arial" w:cs="Arial"/>
+        </w:rPr>
+      </w:pPr>
+      <w:bookmarkStart w:id="9" w:name="_Toc148895134"/>
+      <w:r>
+        <w:rPr>
+          <w:rFonts w:ascii="Arial" w:hAnsi="Arial" w:cs="Arial"/>
+        </w:rPr>
+        <w:t>Python (Parte Lógica - Aplicada a todo o site):</w:t>
+      </w:r>
+      <w:bookmarkEnd w:id="9"/>
+    </w:p>
+    <w:p>
+      <w:pPr>
+        <w:rPr>
+          <w:rFonts w:ascii="Arial" w:hAnsi="Arial" w:cs="Arial"/>
+          <w:sz w:val="24"/>
+          <w:szCs w:val="24"/>
+        </w:rPr>
+      </w:pPr>
+    </w:p>
+    <w:p>
+      <w:pPr>
+        <w:rPr>
+          <w:rFonts w:ascii="Arial" w:hAnsi="Arial" w:cs="Arial"/>
+          <w:sz w:val="24"/>
+          <w:szCs w:val="24"/>
+        </w:rPr>
+      </w:pPr>
+      <w:r>
+        <w:rPr>
+          <w:rFonts w:ascii="Arial" w:hAnsi="Arial" w:cs="Arial"/>
+          <w:sz w:val="24"/>
+          <w:szCs w:val="24"/>
+        </w:rPr>
+        <w:t>Desenvolvimento da lógica do site para acessibilidade por teclado.</w:t>
+      </w:r>
+    </w:p>
+    <w:p>
+      <w:pPr>
+        <w:rPr>
+          <w:rFonts w:ascii="Arial" w:hAnsi="Arial" w:cs="Arial"/>
+          <w:sz w:val="24"/>
+          <w:szCs w:val="24"/>
+        </w:rPr>
+      </w:pPr>
+      <w:r>
+        <w:rPr>
+          <w:rFonts w:ascii="Arial" w:hAnsi="Arial" w:cs="Arial"/>
+          <w:sz w:val="24"/>
+          <w:szCs w:val="24"/>
+        </w:rPr>
+        <w:t>Implementação de navegação por teclado usando teclas de seta.</w:t>
+      </w:r>
+    </w:p>
+    <w:p>
+      <w:pPr>
+        <w:rPr>
+          <w:rFonts w:ascii="Arial" w:hAnsi="Arial" w:cs="Arial"/>
+          <w:sz w:val="24"/>
+          <w:szCs w:val="24"/>
+        </w:rPr>
+      </w:pPr>
+      <w:r>
+        <w:rPr>
+          <w:rFonts w:ascii="Arial" w:hAnsi="Arial" w:cs="Arial"/>
+          <w:sz w:val="24"/>
+          <w:szCs w:val="24"/>
+        </w:rPr>
+        <w:t>Configuração da tecla "</w:t>
+      </w:r>
+      <w:proofErr w:type="spellStart"/>
+      <w:r>
+        <w:rPr>
+          <w:rFonts w:ascii="Arial" w:hAnsi="Arial" w:cs="Arial"/>
+          <w:sz w:val="24"/>
+          <w:szCs w:val="24"/>
+        </w:rPr>
+        <w:t>Enter</w:t>
+      </w:r>
+      <w:proofErr w:type="spellEnd"/>
+      <w:r>
+        <w:rPr>
+          <w:rFonts w:ascii="Arial" w:hAnsi="Arial" w:cs="Arial"/>
+          <w:sz w:val="24"/>
+          <w:szCs w:val="24"/>
+        </w:rPr>
+        <w:t>" para ações de confirmação.</w:t>
+      </w:r>
+    </w:p>
+    <w:p>
+      <w:pPr>
+        <w:rPr>
+          <w:rFonts w:ascii="Arial" w:hAnsi="Arial" w:cs="Arial"/>
+          <w:sz w:val="24"/>
+          <w:szCs w:val="24"/>
+        </w:rPr>
+      </w:pPr>
+      <w:r>
+        <w:rPr>
+          <w:rFonts w:ascii="Arial" w:hAnsi="Arial" w:cs="Arial"/>
+          <w:sz w:val="24"/>
+          <w:szCs w:val="24"/>
+        </w:rPr>
+        <w:t>Testes extensivos em todo o site para garantir acessibilidade.</w:t>
+      </w:r>
+    </w:p>
+    <w:p>
+      <w:pPr>
+        <w:rPr>
+          <w:rFonts w:ascii="Arial" w:hAnsi="Arial" w:cs="Arial"/>
+          <w:sz w:val="24"/>
+          <w:szCs w:val="24"/>
+        </w:rPr>
+      </w:pPr>
+    </w:p>
+    <w:p>
+      <w:pPr>
+        <w:pStyle w:val="Ttulo2"/>
+        <w:rPr>
+          <w:rFonts w:ascii="Arial" w:hAnsi="Arial" w:cs="Arial"/>
           <w:lang w:val="en-US"/>
         </w:rPr>
       </w:pPr>
-      <w:bookmarkStart w:id="8" w:name="_Toc148882924"/>
+      <w:bookmarkStart w:id="10" w:name="_Toc148895135"/>
       <w:r>
         <w:rPr>
           <w:rFonts w:ascii="Arial" w:hAnsi="Arial" w:cs="Arial"/>
           <w:lang w:val="en-US"/>
         </w:rPr>
-        <w:t>Product Backlog</w:t>
-      </w:r>
-      <w:bookmarkEnd w:id="8"/>
-    </w:p>
-    <w:p>
-      <w:pPr>
-        <w:rPr>
-          <w:rFonts w:ascii="Arial" w:hAnsi="Arial" w:cs="Arial"/>
-          <w:lang w:val="en-US"/>
+        <w:t>Front-end (HTML, CSS, JavaScript):</w:t>
+      </w:r>
+      <w:bookmarkEnd w:id="10"/>
+    </w:p>
+    <w:p>
+      <w:pPr>
+        <w:rPr>
+          <w:rFonts w:ascii="Arial" w:hAnsi="Arial" w:cs="Arial"/>
+          <w:sz w:val="24"/>
+          <w:szCs w:val="24"/>
+        </w:rPr>
+      </w:pPr>
+      <w:r>
+        <w:rPr>
+          <w:rFonts w:ascii="Arial" w:hAnsi="Arial" w:cs="Arial"/>
+          <w:sz w:val="24"/>
+          <w:szCs w:val="24"/>
+        </w:rPr>
+        <w:t>Atualização de elementos de interface para suportar navegação por teclado.</w:t>
+      </w:r>
+    </w:p>
+    <w:p>
+      <w:pPr>
+        <w:rPr>
+          <w:rFonts w:ascii="Arial" w:hAnsi="Arial" w:cs="Arial"/>
+          <w:sz w:val="24"/>
+          <w:szCs w:val="24"/>
+        </w:rPr>
+      </w:pPr>
+      <w:r>
+        <w:rPr>
+          <w:rFonts w:ascii="Arial" w:hAnsi="Arial" w:cs="Arial"/>
+          <w:sz w:val="24"/>
+          <w:szCs w:val="24"/>
+        </w:rPr>
+        <w:t>Design responsivo para acomodar a navegação por teclado.</w:t>
+      </w:r>
+    </w:p>
+    <w:p>
+      <w:pPr>
+        <w:rPr>
+          <w:rFonts w:ascii="Arial" w:hAnsi="Arial" w:cs="Arial"/>
+          <w:sz w:val="24"/>
+          <w:szCs w:val="24"/>
         </w:rPr>
       </w:pPr>
     </w:p>
@@ -2677,188 +2831,7 @@
           <w:rFonts w:ascii="Arial" w:hAnsi="Arial" w:cs="Arial"/>
         </w:rPr>
       </w:pPr>
-      <w:bookmarkStart w:id="9" w:name="_Toc148882925"/>
-      <w:r>
-        <w:rPr>
-          <w:rFonts w:ascii="Arial" w:hAnsi="Arial" w:cs="Arial"/>
-        </w:rPr>
-        <w:t>Python (Parte Lógica - Aplicada a todo o site):</w:t>
-      </w:r>
-      <w:bookmarkEnd w:id="9"/>
-    </w:p>
-    <w:p>
-      <w:pPr>
-        <w:rPr>
-          <w:rFonts w:ascii="Arial" w:hAnsi="Arial" w:cs="Arial"/>
-          <w:sz w:val="24"/>
-          <w:szCs w:val="24"/>
-        </w:rPr>
-      </w:pPr>
-    </w:p>
-    <w:p>
-      <w:pPr>
-        <w:rPr>
-          <w:rFonts w:ascii="Arial" w:hAnsi="Arial" w:cs="Arial"/>
-          <w:sz w:val="24"/>
-          <w:szCs w:val="24"/>
-        </w:rPr>
-      </w:pPr>
-      <w:r>
-        <w:rPr>
-          <w:rFonts w:ascii="Arial" w:hAnsi="Arial" w:cs="Arial"/>
-          <w:sz w:val="24"/>
-          <w:szCs w:val="24"/>
-        </w:rPr>
-        <w:t>Desenvolvimento da lógica do site para acessibilidade por teclado.</w:t>
-      </w:r>
-    </w:p>
-    <w:p>
-      <w:pPr>
-        <w:rPr>
-          <w:rFonts w:ascii="Arial" w:hAnsi="Arial" w:cs="Arial"/>
-          <w:sz w:val="24"/>
-          <w:szCs w:val="24"/>
-        </w:rPr>
-      </w:pPr>
-      <w:r>
-        <w:rPr>
-          <w:rFonts w:ascii="Arial" w:hAnsi="Arial" w:cs="Arial"/>
-          <w:sz w:val="24"/>
-          <w:szCs w:val="24"/>
-        </w:rPr>
-        <w:t>Implementação de navegação por teclado usando teclas de seta.</w:t>
-      </w:r>
-    </w:p>
-    <w:p>
-      <w:pPr>
-        <w:rPr>
-          <w:rFonts w:ascii="Arial" w:hAnsi="Arial" w:cs="Arial"/>
-          <w:sz w:val="24"/>
-          <w:szCs w:val="24"/>
-        </w:rPr>
-      </w:pPr>
-      <w:r>
-        <w:rPr>
-          <w:rFonts w:ascii="Arial" w:hAnsi="Arial" w:cs="Arial"/>
-          <w:sz w:val="24"/>
-          <w:szCs w:val="24"/>
-        </w:rPr>
-        <w:t>Configuração da tecla "</w:t>
-      </w:r>
-      <w:proofErr w:type="spellStart"/>
-      <w:r>
-        <w:rPr>
-          <w:rFonts w:ascii="Arial" w:hAnsi="Arial" w:cs="Arial"/>
-          <w:sz w:val="24"/>
-          <w:szCs w:val="24"/>
-        </w:rPr>
-        <w:t>Enter</w:t>
-      </w:r>
-      <w:proofErr w:type="spellEnd"/>
-      <w:r>
-        <w:rPr>
-          <w:rFonts w:ascii="Arial" w:hAnsi="Arial" w:cs="Arial"/>
-          <w:sz w:val="24"/>
-          <w:szCs w:val="24"/>
-        </w:rPr>
-        <w:t>" para ações de confirmação.</w:t>
-      </w:r>
-    </w:p>
-    <w:p>
-      <w:pPr>
-        <w:rPr>
-          <w:rFonts w:ascii="Arial" w:hAnsi="Arial" w:cs="Arial"/>
-          <w:sz w:val="24"/>
-          <w:szCs w:val="24"/>
-        </w:rPr>
-      </w:pPr>
-      <w:r>
-        <w:rPr>
-          <w:rFonts w:ascii="Arial" w:hAnsi="Arial" w:cs="Arial"/>
-          <w:sz w:val="24"/>
-          <w:szCs w:val="24"/>
-        </w:rPr>
-        <w:t>Testes extensivos em todo o site para garantir acessibilidade.</w:t>
-      </w:r>
-    </w:p>
-    <w:p>
-      <w:pPr>
-        <w:rPr>
-          <w:rFonts w:ascii="Arial" w:hAnsi="Arial" w:cs="Arial"/>
-          <w:sz w:val="24"/>
-          <w:szCs w:val="24"/>
-        </w:rPr>
-      </w:pPr>
-    </w:p>
-    <w:p>
-      <w:pPr>
-        <w:pStyle w:val="Ttulo2"/>
-        <w:rPr>
-          <w:rFonts w:ascii="Arial" w:hAnsi="Arial" w:cs="Arial"/>
-          <w:lang w:val="en-US"/>
-        </w:rPr>
-      </w:pPr>
-      <w:bookmarkStart w:id="10" w:name="_Toc148882926"/>
-      <w:r>
-        <w:rPr>
-          <w:rFonts w:ascii="Arial" w:hAnsi="Arial" w:cs="Arial"/>
-          <w:lang w:val="en-US"/>
-        </w:rPr>
-        <w:t>Front-end (HTML, CSS, JavaScript):</w:t>
-      </w:r>
-      <w:bookmarkEnd w:id="10"/>
-    </w:p>
-    <w:p>
-      <w:pPr>
-        <w:rPr>
-          <w:rFonts w:ascii="Arial" w:hAnsi="Arial" w:cs="Arial"/>
-          <w:sz w:val="24"/>
-          <w:szCs w:val="24"/>
-        </w:rPr>
-      </w:pPr>
-      <w:r>
-        <w:rPr>
-          <w:rFonts w:ascii="Arial" w:hAnsi="Arial" w:cs="Arial"/>
-          <w:sz w:val="24"/>
-          <w:szCs w:val="24"/>
-        </w:rPr>
-        <w:t>Atualização de elementos de interface para suportar navegação por teclado.</w:t>
-      </w:r>
-    </w:p>
-    <w:p>
-      <w:pPr>
-        <w:rPr>
-          <w:rFonts w:ascii="Arial" w:hAnsi="Arial" w:cs="Arial"/>
-          <w:sz w:val="24"/>
-          <w:szCs w:val="24"/>
-        </w:rPr>
-      </w:pPr>
-      <w:r>
-        <w:rPr>
-          <w:rFonts w:ascii="Arial" w:hAnsi="Arial" w:cs="Arial"/>
-          <w:sz w:val="24"/>
-          <w:szCs w:val="24"/>
-        </w:rPr>
-        <w:t>Design responsivo para acomodar a navegação por teclado.</w:t>
-      </w:r>
-    </w:p>
-    <w:p>
-      <w:pPr>
-        <w:rPr>
-          <w:rFonts w:ascii="Arial" w:hAnsi="Arial" w:cs="Arial"/>
-          <w:sz w:val="24"/>
-          <w:szCs w:val="24"/>
-        </w:rPr>
-      </w:pPr>
-    </w:p>
-    <w:p>
-      <w:pPr>
-        <w:pStyle w:val="Ttulo2"/>
-        <w:rPr>
-          <w:rFonts w:ascii="Arial" w:hAnsi="Arial" w:cs="Arial"/>
-        </w:rPr>
-      </w:pPr>
-      <w:bookmarkStart w:id="11" w:name="_Toc148882927"/>
+      <w:bookmarkStart w:id="11" w:name="_Toc148895136"/>
       <w:r>
         <w:rPr>
           <w:rFonts w:ascii="Arial" w:hAnsi="Arial" w:cs="Arial"/>
@@ -2950,7 +2923,7 @@
           <w:rFonts w:ascii="Arial" w:hAnsi="Arial" w:cs="Arial"/>
         </w:rPr>
       </w:pPr>
-      <w:bookmarkStart w:id="12" w:name="_Toc148882928"/>
+      <w:bookmarkStart w:id="12" w:name="_Toc148895137"/>
       <w:r>
         <w:rPr>
           <w:rFonts w:ascii="Arial" w:hAnsi="Arial" w:cs="Arial"/>
@@ -3009,110 +2982,584 @@
           <w:rFonts w:ascii="Arial" w:hAnsi="Arial" w:cs="Arial"/>
         </w:rPr>
       </w:pPr>
-      <w:bookmarkStart w:id="13" w:name="_Toc148882929"/>
-      <w:r>
-        <w:rPr>
-          <w:rFonts w:ascii="Arial" w:hAnsi="Arial" w:cs="Arial"/>
-        </w:rPr>
-        <w:t>STDX</w:t>
-      </w:r>
+      <w:bookmarkStart w:id="13" w:name="_Toc148895138"/>
+      <w:r>
+        <w:rPr>
+          <w:rFonts w:ascii="Arial" w:hAnsi="Arial" w:cs="Arial"/>
+        </w:rPr>
+        <w:t>STDX:</w:t>
+      </w:r>
+      <w:bookmarkEnd w:id="13"/>
+    </w:p>
+    <w:p>
+      <w:pPr>
+        <w:rPr>
+          <w:rFonts w:ascii="Arial" w:hAnsi="Arial" w:cs="Arial"/>
+          <w:sz w:val="24"/>
+          <w:szCs w:val="24"/>
+        </w:rPr>
+      </w:pPr>
+      <w:r>
+        <w:rPr>
+          <w:rFonts w:ascii="Arial" w:hAnsi="Arial" w:cs="Arial"/>
+          <w:sz w:val="24"/>
+          <w:szCs w:val="24"/>
+        </w:rPr>
+        <w:t>Planejamento da arquitetura do site para otimizar a acessibilidade.</w:t>
+      </w:r>
+    </w:p>
+    <w:p>
+      <w:pPr>
+        <w:rPr>
+          <w:rFonts w:ascii="Arial" w:hAnsi="Arial" w:cs="Arial"/>
+          <w:sz w:val="24"/>
+          <w:szCs w:val="24"/>
+        </w:rPr>
+      </w:pPr>
+      <w:r>
+        <w:rPr>
+          <w:rFonts w:ascii="Arial" w:hAnsi="Arial" w:cs="Arial"/>
+          <w:sz w:val="24"/>
+          <w:szCs w:val="24"/>
+        </w:rPr>
+        <w:t>Design de páginas com foco na experiência de navegação por teclado.</w:t>
+      </w:r>
+    </w:p>
+    <w:p>
+      <w:pPr>
+        <w:rPr>
+          <w:rFonts w:ascii="Arial" w:hAnsi="Arial" w:cs="Arial"/>
+          <w:sz w:val="24"/>
+          <w:szCs w:val="24"/>
+        </w:rPr>
+      </w:pPr>
+      <w:r>
+        <w:rPr>
+          <w:rFonts w:ascii="Arial" w:hAnsi="Arial" w:cs="Arial"/>
+          <w:sz w:val="24"/>
+          <w:szCs w:val="24"/>
+        </w:rPr>
+        <w:t>Testes de usabilidade com usuários finais para avaliar a experiência de navegação por teclado.</w:t>
+      </w:r>
+    </w:p>
+    <w:p>
+      <w:pPr>
+        <w:rPr>
+          <w:rFonts w:ascii="Arial" w:hAnsi="Arial" w:cs="Arial"/>
+          <w:sz w:val="24"/>
+          <w:szCs w:val="24"/>
+        </w:rPr>
+      </w:pPr>
+      <w:r>
+        <w:rPr>
+          <w:rFonts w:ascii="Arial" w:hAnsi="Arial" w:cs="Arial"/>
+          <w:sz w:val="24"/>
+          <w:szCs w:val="24"/>
+        </w:rPr>
+        <w:t>Coleta de feedback dos usuários para aprimoramentos contínuos.</w:t>
+      </w:r>
+    </w:p>
+    <w:p>
+      <w:pPr>
+        <w:rPr>
+          <w:rFonts w:ascii="Arial" w:hAnsi="Arial" w:cs="Arial"/>
+          <w:sz w:val="24"/>
+          <w:szCs w:val="24"/>
+        </w:rPr>
+      </w:pPr>
+    </w:p>
+    <w:p>
+      <w:pPr>
+        <w:pStyle w:val="Ttulo2"/>
+        <w:rPr>
+          <w:rFonts w:ascii="Arial" w:hAnsi="Arial" w:cs="Arial"/>
+        </w:rPr>
+      </w:pPr>
+      <w:bookmarkStart w:id="14" w:name="_Toc148895139"/>
+      <w:proofErr w:type="spellStart"/>
+      <w:r>
+        <w:rPr>
+          <w:rFonts w:ascii="Arial" w:hAnsi="Arial" w:cs="Arial"/>
+        </w:rPr>
+        <w:t>ChatBot</w:t>
+      </w:r>
+      <w:proofErr w:type="spellEnd"/>
       <w:r>
         <w:rPr>
           <w:rFonts w:ascii="Arial" w:hAnsi="Arial" w:cs="Arial"/>
         </w:rPr>
         <w:t>:</w:t>
       </w:r>
-      <w:bookmarkEnd w:id="13"/>
-    </w:p>
-    <w:p>
-      <w:pPr>
-        <w:rPr>
-          <w:rFonts w:ascii="Arial" w:hAnsi="Arial" w:cs="Arial"/>
-          <w:sz w:val="24"/>
-          <w:szCs w:val="24"/>
-        </w:rPr>
-      </w:pPr>
-      <w:r>
-        <w:rPr>
-          <w:rFonts w:ascii="Arial" w:hAnsi="Arial" w:cs="Arial"/>
-          <w:sz w:val="24"/>
-          <w:szCs w:val="24"/>
-        </w:rPr>
-        <w:t>Planejamento da arquitetura do site para otimizar a acessibilidade.</w:t>
-      </w:r>
-    </w:p>
-    <w:p>
-      <w:pPr>
-        <w:rPr>
-          <w:rFonts w:ascii="Arial" w:hAnsi="Arial" w:cs="Arial"/>
-          <w:sz w:val="24"/>
-          <w:szCs w:val="24"/>
-        </w:rPr>
-      </w:pPr>
-      <w:r>
-        <w:rPr>
-          <w:rFonts w:ascii="Arial" w:hAnsi="Arial" w:cs="Arial"/>
-          <w:sz w:val="24"/>
-          <w:szCs w:val="24"/>
-        </w:rPr>
-        <w:t>Design de páginas com foco na experiência de navegação por teclado.</w:t>
-      </w:r>
-    </w:p>
-    <w:p>
-      <w:pPr>
-        <w:rPr>
-          <w:rFonts w:ascii="Arial" w:hAnsi="Arial" w:cs="Arial"/>
-          <w:sz w:val="24"/>
-          <w:szCs w:val="24"/>
-        </w:rPr>
-      </w:pPr>
-      <w:r>
-        <w:rPr>
-          <w:rFonts w:ascii="Arial" w:hAnsi="Arial" w:cs="Arial"/>
-          <w:sz w:val="24"/>
-          <w:szCs w:val="24"/>
-        </w:rPr>
-        <w:t>Testes de usabilidade com usuários finais para avaliar a experiência de navegação por teclado.</w:t>
-      </w:r>
-    </w:p>
-    <w:p>
-      <w:pPr>
-        <w:rPr>
-          <w:rFonts w:ascii="Arial" w:hAnsi="Arial" w:cs="Arial"/>
-          <w:sz w:val="24"/>
-          <w:szCs w:val="24"/>
-        </w:rPr>
-      </w:pPr>
-      <w:r>
-        <w:rPr>
-          <w:rFonts w:ascii="Arial" w:hAnsi="Arial" w:cs="Arial"/>
-          <w:sz w:val="24"/>
-          <w:szCs w:val="24"/>
-        </w:rPr>
-        <w:t>Coleta de feedback dos usuários para aprimoramentos contínuos.</w:t>
-      </w:r>
-    </w:p>
-    <w:p>
-      <w:pPr>
-        <w:rPr>
-          <w:rFonts w:ascii="Arial" w:hAnsi="Arial" w:cs="Arial"/>
-          <w:sz w:val="24"/>
-          <w:szCs w:val="24"/>
-        </w:rPr>
-      </w:pPr>
+      <w:bookmarkEnd w:id="14"/>
+    </w:p>
+    <w:p>
+      <w:pPr>
+        <w:rPr>
+          <w:rFonts w:ascii="Arial" w:hAnsi="Arial" w:cs="Arial"/>
+          <w:sz w:val="24"/>
+          <w:szCs w:val="24"/>
+        </w:rPr>
+      </w:pPr>
+      <w:r>
+        <w:rPr>
+          <w:rFonts w:ascii="Arial" w:hAnsi="Arial" w:cs="Arial"/>
+          <w:sz w:val="24"/>
+          <w:szCs w:val="24"/>
+        </w:rPr>
+        <w:t xml:space="preserve">Desenvolvimento do </w:t>
+      </w:r>
+      <w:proofErr w:type="spellStart"/>
+      <w:r>
+        <w:rPr>
+          <w:rFonts w:ascii="Arial" w:hAnsi="Arial" w:cs="Arial"/>
+          <w:sz w:val="24"/>
+          <w:szCs w:val="24"/>
+        </w:rPr>
+        <w:t>ChatBot</w:t>
+      </w:r>
+      <w:proofErr w:type="spellEnd"/>
+      <w:r>
+        <w:rPr>
+          <w:rFonts w:ascii="Arial" w:hAnsi="Arial" w:cs="Arial"/>
+          <w:sz w:val="24"/>
+          <w:szCs w:val="24"/>
+        </w:rPr>
+        <w:t xml:space="preserve"> para fornecer suporte e informações sobre a acessibilidade do site.</w:t>
+      </w:r>
+    </w:p>
+    <w:p>
+      <w:pPr>
+        <w:rPr>
+          <w:rFonts w:ascii="Arial" w:hAnsi="Arial" w:cs="Arial"/>
+          <w:sz w:val="24"/>
+          <w:szCs w:val="24"/>
+        </w:rPr>
+      </w:pPr>
+      <w:r>
+        <w:rPr>
+          <w:rFonts w:ascii="Arial" w:hAnsi="Arial" w:cs="Arial"/>
+          <w:sz w:val="24"/>
+          <w:szCs w:val="24"/>
+        </w:rPr>
+        <w:t xml:space="preserve">Integração do </w:t>
+      </w:r>
+      <w:proofErr w:type="spellStart"/>
+      <w:r>
+        <w:rPr>
+          <w:rFonts w:ascii="Arial" w:hAnsi="Arial" w:cs="Arial"/>
+          <w:sz w:val="24"/>
+          <w:szCs w:val="24"/>
+        </w:rPr>
+        <w:t>ChatBot</w:t>
+      </w:r>
+      <w:proofErr w:type="spellEnd"/>
+      <w:r>
+        <w:rPr>
+          <w:rFonts w:ascii="Arial" w:hAnsi="Arial" w:cs="Arial"/>
+          <w:sz w:val="24"/>
+          <w:szCs w:val="24"/>
+        </w:rPr>
+        <w:t xml:space="preserve"> com o site para fornecer assistência em tempo real.</w:t>
+      </w:r>
+    </w:p>
+    <w:p>
+      <w:pPr>
+        <w:rPr>
+          <w:rFonts w:ascii="Arial" w:hAnsi="Arial" w:cs="Arial"/>
+          <w:sz w:val="24"/>
+          <w:szCs w:val="24"/>
+        </w:rPr>
+      </w:pPr>
+    </w:p>
+    <w:p>
+      <w:pPr>
+        <w:pStyle w:val="Ttulo1"/>
+        <w:rPr>
+          <w:rFonts w:ascii="Arial" w:hAnsi="Arial" w:cs="Arial"/>
+          <w:lang w:val="en-US"/>
+        </w:rPr>
+      </w:pPr>
+      <w:bookmarkStart w:id="15" w:name="_Toc148895140"/>
+      <w:proofErr w:type="spellStart"/>
+      <w:r>
+        <w:rPr>
+          <w:rFonts w:ascii="Arial" w:hAnsi="Arial" w:cs="Arial"/>
+          <w:lang w:val="en-US"/>
+        </w:rPr>
+        <w:t>Histórias</w:t>
+      </w:r>
+      <w:bookmarkEnd w:id="15"/>
+      <w:proofErr w:type="spellEnd"/>
     </w:p>
     <w:p>
       <w:pPr>
         <w:pStyle w:val="Ttulo2"/>
         <w:rPr>
           <w:rFonts w:ascii="Arial" w:hAnsi="Arial" w:cs="Arial"/>
-        </w:rPr>
-      </w:pPr>
-      <w:bookmarkStart w:id="14" w:name="_Toc148882930"/>
+          <w:sz w:val="24"/>
+          <w:szCs w:val="24"/>
+          <w:lang w:val="en-US"/>
+        </w:rPr>
+      </w:pPr>
+      <w:bookmarkStart w:id="16" w:name="_Toc148895141"/>
+      <w:r>
+        <w:rPr>
+          <w:rFonts w:ascii="Arial" w:hAnsi="Arial" w:cs="Arial"/>
+          <w:sz w:val="24"/>
+          <w:szCs w:val="24"/>
+          <w:lang w:val="en-US"/>
+        </w:rPr>
+        <w:t>Front-end (HTML, CSS, JavaScript):</w:t>
+      </w:r>
+      <w:bookmarkEnd w:id="16"/>
+    </w:p>
+    <w:p>
+      <w:pPr>
+        <w:rPr>
+          <w:rFonts w:ascii="Arial" w:hAnsi="Arial" w:cs="Arial"/>
+          <w:sz w:val="24"/>
+          <w:szCs w:val="24"/>
+        </w:rPr>
+      </w:pPr>
+      <w:r>
+        <w:rPr>
+          <w:rFonts w:ascii="Arial" w:hAnsi="Arial" w:cs="Arial"/>
+          <w:sz w:val="24"/>
+          <w:szCs w:val="24"/>
+        </w:rPr>
+        <w:t xml:space="preserve">História: Como um usuário com deficiência motora, desejo uma interface de usuário que permita navegar por todo o portal da </w:t>
+      </w:r>
       <w:proofErr w:type="spellStart"/>
       <w:r>
         <w:rPr>
           <w:rFonts w:ascii="Arial" w:hAnsi="Arial" w:cs="Arial"/>
+          <w:sz w:val="24"/>
+          <w:szCs w:val="24"/>
+        </w:rPr>
+        <w:t>Salesforce</w:t>
+      </w:r>
+      <w:proofErr w:type="spellEnd"/>
+      <w:r>
+        <w:rPr>
+          <w:rFonts w:ascii="Arial" w:hAnsi="Arial" w:cs="Arial"/>
+          <w:sz w:val="24"/>
+          <w:szCs w:val="24"/>
+        </w:rPr>
+        <w:t xml:space="preserve"> usando apenas o teclado, para que eu possa acessar informações e serviços de forma eficaz.</w:t>
+      </w:r>
+    </w:p>
+    <w:p>
+      <w:pPr>
+        <w:rPr>
+          <w:rFonts w:ascii="Arial" w:hAnsi="Arial" w:cs="Arial"/>
+          <w:sz w:val="24"/>
+          <w:szCs w:val="24"/>
+        </w:rPr>
+      </w:pPr>
+      <w:r>
+        <w:rPr>
+          <w:rFonts w:ascii="Arial" w:hAnsi="Arial" w:cs="Arial"/>
+          <w:sz w:val="24"/>
+          <w:szCs w:val="24"/>
+        </w:rPr>
+        <w:t>História: Como um usuário com deficiência motora, desejo atalhos de teclado claros e intuitivos que me permitam navegar facilmente entre os elementos do site.</w:t>
+      </w:r>
+    </w:p>
+    <w:p>
+      <w:pPr>
+        <w:rPr>
+          <w:rFonts w:ascii="Arial" w:hAnsi="Arial" w:cs="Arial"/>
+          <w:sz w:val="24"/>
+          <w:szCs w:val="24"/>
+        </w:rPr>
+      </w:pPr>
+      <w:r>
+        <w:rPr>
+          <w:rFonts w:ascii="Arial" w:hAnsi="Arial" w:cs="Arial"/>
+          <w:sz w:val="24"/>
+          <w:szCs w:val="24"/>
+        </w:rPr>
+        <w:t>História: Como um usuário com deficiência motora, desejo que os elementos da página sejam destacados de forma adequada e visualmente agradável, para que eu possa identificar facilmente a posição do foco do teclado.</w:t>
+      </w:r>
+    </w:p>
+    <w:p>
+      <w:pPr>
+        <w:rPr>
+          <w:rFonts w:ascii="Arial" w:hAnsi="Arial" w:cs="Arial"/>
+          <w:sz w:val="24"/>
+          <w:szCs w:val="24"/>
+        </w:rPr>
+      </w:pPr>
+    </w:p>
+    <w:p>
+      <w:pPr>
+        <w:pStyle w:val="Ttulo2"/>
+        <w:rPr>
+          <w:rFonts w:ascii="Arial" w:hAnsi="Arial" w:cs="Arial"/>
+        </w:rPr>
+      </w:pPr>
+      <w:bookmarkStart w:id="17" w:name="_Toc148895142"/>
+      <w:r>
+        <w:rPr>
+          <w:rFonts w:ascii="Arial" w:hAnsi="Arial" w:cs="Arial"/>
+        </w:rPr>
+        <w:t>Back-</w:t>
+      </w:r>
+      <w:proofErr w:type="spellStart"/>
+      <w:r>
+        <w:rPr>
+          <w:rFonts w:ascii="Arial" w:hAnsi="Arial" w:cs="Arial"/>
+        </w:rPr>
+        <w:t>end</w:t>
+      </w:r>
+      <w:proofErr w:type="spellEnd"/>
+      <w:r>
+        <w:rPr>
+          <w:rFonts w:ascii="Arial" w:hAnsi="Arial" w:cs="Arial"/>
+        </w:rPr>
+        <w:t xml:space="preserve"> (Java):</w:t>
+      </w:r>
+      <w:bookmarkEnd w:id="17"/>
+    </w:p>
+    <w:p>
+      <w:pPr>
+        <w:rPr>
+          <w:rFonts w:ascii="Arial" w:hAnsi="Arial" w:cs="Arial"/>
+          <w:sz w:val="24"/>
+          <w:szCs w:val="24"/>
+        </w:rPr>
+      </w:pPr>
+      <w:r>
+        <w:rPr>
+          <w:rFonts w:ascii="Arial" w:hAnsi="Arial" w:cs="Arial"/>
+          <w:sz w:val="24"/>
+          <w:szCs w:val="24"/>
+        </w:rPr>
+        <w:t>História: Como um desenvolvedor, desejo implementar a lógica de servidor que suportará a navegação por teclado, para que o front-</w:t>
+      </w:r>
+      <w:proofErr w:type="spellStart"/>
+      <w:r>
+        <w:rPr>
+          <w:rFonts w:ascii="Arial" w:hAnsi="Arial" w:cs="Arial"/>
+          <w:sz w:val="24"/>
+          <w:szCs w:val="24"/>
+        </w:rPr>
+        <w:t>end</w:t>
+      </w:r>
+      <w:proofErr w:type="spellEnd"/>
+      <w:r>
+        <w:rPr>
+          <w:rFonts w:ascii="Arial" w:hAnsi="Arial" w:cs="Arial"/>
+          <w:sz w:val="24"/>
+          <w:szCs w:val="24"/>
+        </w:rPr>
+        <w:t xml:space="preserve"> possa se comunicar efetivamente com o </w:t>
+      </w:r>
+      <w:proofErr w:type="spellStart"/>
+      <w:r>
+        <w:rPr>
+          <w:rFonts w:ascii="Arial" w:hAnsi="Arial" w:cs="Arial"/>
+          <w:sz w:val="24"/>
+          <w:szCs w:val="24"/>
+        </w:rPr>
+        <w:t>back</w:t>
+      </w:r>
+      <w:proofErr w:type="spellEnd"/>
+      <w:r>
+        <w:rPr>
+          <w:rFonts w:ascii="Arial" w:hAnsi="Arial" w:cs="Arial"/>
+          <w:sz w:val="24"/>
+          <w:szCs w:val="24"/>
+        </w:rPr>
+        <w:t>-end.</w:t>
+      </w:r>
+    </w:p>
+    <w:p>
+      <w:pPr>
+        <w:rPr>
+          <w:rFonts w:ascii="Arial" w:hAnsi="Arial" w:cs="Arial"/>
+          <w:sz w:val="24"/>
+          <w:szCs w:val="24"/>
+        </w:rPr>
+      </w:pPr>
+    </w:p>
+    <w:p>
+      <w:pPr>
+        <w:rPr>
+          <w:rFonts w:ascii="Arial" w:hAnsi="Arial" w:cs="Arial"/>
+          <w:sz w:val="24"/>
+          <w:szCs w:val="24"/>
+        </w:rPr>
+      </w:pPr>
+      <w:r>
+        <w:rPr>
+          <w:rFonts w:ascii="Arial" w:hAnsi="Arial" w:cs="Arial"/>
+          <w:sz w:val="24"/>
+          <w:szCs w:val="24"/>
+        </w:rPr>
+        <w:t>História: Como um desenvolvedor, desejo estabelecer uma comunicação sólida entre o front-</w:t>
+      </w:r>
+      <w:proofErr w:type="spellStart"/>
+      <w:r>
+        <w:rPr>
+          <w:rFonts w:ascii="Arial" w:hAnsi="Arial" w:cs="Arial"/>
+          <w:sz w:val="24"/>
+          <w:szCs w:val="24"/>
+        </w:rPr>
+        <w:t>end</w:t>
+      </w:r>
+      <w:proofErr w:type="spellEnd"/>
+      <w:r>
+        <w:rPr>
+          <w:rFonts w:ascii="Arial" w:hAnsi="Arial" w:cs="Arial"/>
+          <w:sz w:val="24"/>
+          <w:szCs w:val="24"/>
+        </w:rPr>
+        <w:t xml:space="preserve"> e o </w:t>
+      </w:r>
+      <w:proofErr w:type="spellStart"/>
+      <w:r>
+        <w:rPr>
+          <w:rFonts w:ascii="Arial" w:hAnsi="Arial" w:cs="Arial"/>
+          <w:sz w:val="24"/>
+          <w:szCs w:val="24"/>
+        </w:rPr>
+        <w:t>back-end</w:t>
+      </w:r>
+      <w:proofErr w:type="spellEnd"/>
+      <w:r>
+        <w:rPr>
+          <w:rFonts w:ascii="Arial" w:hAnsi="Arial" w:cs="Arial"/>
+          <w:sz w:val="24"/>
+          <w:szCs w:val="24"/>
+        </w:rPr>
+        <w:t>, garantindo que as interações do usuário sejam refletidas no sistema.</w:t>
+      </w:r>
+    </w:p>
+    <w:p>
+      <w:pPr>
+        <w:rPr>
+          <w:rFonts w:ascii="Arial" w:hAnsi="Arial" w:cs="Arial"/>
+          <w:sz w:val="24"/>
+          <w:szCs w:val="24"/>
+        </w:rPr>
+      </w:pPr>
+    </w:p>
+    <w:p>
+      <w:pPr>
+        <w:rPr>
+          <w:rFonts w:ascii="Arial" w:hAnsi="Arial" w:cs="Arial"/>
+          <w:sz w:val="24"/>
+          <w:szCs w:val="24"/>
+        </w:rPr>
+      </w:pPr>
+      <w:r>
+        <w:rPr>
+          <w:rFonts w:ascii="Arial" w:hAnsi="Arial" w:cs="Arial"/>
+          <w:sz w:val="24"/>
+          <w:szCs w:val="24"/>
+        </w:rPr>
+        <w:t>História: Como um desenvolvedor, desejo criar um sistema de gerenciamento de informações do usuário, como nome de usuário e data de ativação do teste gratuito, para fornecer suporte personalizado.</w:t>
+      </w:r>
+    </w:p>
+    <w:p>
+      <w:pPr>
+        <w:rPr>
+          <w:rFonts w:ascii="Arial" w:hAnsi="Arial" w:cs="Arial"/>
+          <w:sz w:val="24"/>
+          <w:szCs w:val="24"/>
+        </w:rPr>
+      </w:pPr>
+    </w:p>
+    <w:p>
+      <w:pPr>
+        <w:pStyle w:val="Ttulo2"/>
+        <w:rPr>
+          <w:rFonts w:ascii="Arial" w:hAnsi="Arial" w:cs="Arial"/>
+        </w:rPr>
+      </w:pPr>
+      <w:bookmarkStart w:id="18" w:name="_Toc148895143"/>
+      <w:r>
+        <w:rPr>
+          <w:rFonts w:ascii="Arial" w:hAnsi="Arial" w:cs="Arial"/>
+        </w:rPr>
+        <w:t>Banco de Dados:</w:t>
+      </w:r>
+      <w:bookmarkEnd w:id="18"/>
+    </w:p>
+    <w:p>
+      <w:pPr>
+        <w:rPr>
+          <w:rFonts w:ascii="Arial" w:hAnsi="Arial" w:cs="Arial"/>
+          <w:sz w:val="24"/>
+          <w:szCs w:val="24"/>
+        </w:rPr>
+      </w:pPr>
+    </w:p>
+    <w:p>
+      <w:pPr>
+        <w:rPr>
+          <w:rFonts w:ascii="Arial" w:hAnsi="Arial" w:cs="Arial"/>
+          <w:sz w:val="24"/>
+          <w:szCs w:val="24"/>
+        </w:rPr>
+      </w:pPr>
+      <w:r>
+        <w:rPr>
+          <w:rFonts w:ascii="Arial" w:hAnsi="Arial" w:cs="Arial"/>
+          <w:sz w:val="24"/>
+          <w:szCs w:val="24"/>
+        </w:rPr>
+        <w:t>História: Como um desenvolvedor de banco de dados, desejo projetar o banco de dados de forma eficiente, para que possamos armazenar informações do usuário e dados relacionados à acessibilidade.</w:t>
+      </w:r>
+    </w:p>
+    <w:p>
+      <w:pPr>
+        <w:rPr>
+          <w:rFonts w:ascii="Arial" w:hAnsi="Arial" w:cs="Arial"/>
+          <w:sz w:val="24"/>
+          <w:szCs w:val="24"/>
+        </w:rPr>
+      </w:pPr>
+    </w:p>
+    <w:p>
+      <w:pPr>
+        <w:rPr>
+          <w:rFonts w:ascii="Arial" w:hAnsi="Arial" w:cs="Arial"/>
+          <w:sz w:val="24"/>
+          <w:szCs w:val="24"/>
+        </w:rPr>
+      </w:pPr>
+      <w:r>
+        <w:rPr>
+          <w:rFonts w:ascii="Arial" w:hAnsi="Arial" w:cs="Arial"/>
+          <w:sz w:val="24"/>
+          <w:szCs w:val="24"/>
+        </w:rPr>
+        <w:t>História: Como um desenvolvedor de banco de dados, desejo implementar um sistema de gerenciamento de banco de dados eficiente, para que as consultas e atualizações sejam rápidas e confiáveis.</w:t>
+      </w:r>
+    </w:p>
+    <w:p>
+      <w:pPr>
+        <w:rPr>
+          <w:rFonts w:ascii="Arial" w:hAnsi="Arial" w:cs="Arial"/>
+          <w:sz w:val="24"/>
+          <w:szCs w:val="24"/>
+        </w:rPr>
+      </w:pPr>
+    </w:p>
+    <w:p>
+      <w:pPr>
+        <w:pStyle w:val="Ttulo2"/>
+        <w:rPr>
+          <w:rFonts w:ascii="Arial" w:hAnsi="Arial" w:cs="Arial"/>
+        </w:rPr>
+      </w:pPr>
+      <w:bookmarkStart w:id="19" w:name="_Toc148895144"/>
+      <w:proofErr w:type="spellStart"/>
+      <w:r>
+        <w:rPr>
+          <w:rFonts w:ascii="Arial" w:hAnsi="Arial" w:cs="Arial"/>
         </w:rPr>
         <w:t>ChatBot</w:t>
       </w:r>
@@ -3123,23 +3570,23 @@
         </w:rPr>
         <w:t>:</w:t>
       </w:r>
-      <w:bookmarkEnd w:id="14"/>
-    </w:p>
-    <w:p>
-      <w:pPr>
-        <w:rPr>
-          <w:rFonts w:ascii="Arial" w:hAnsi="Arial" w:cs="Arial"/>
-          <w:sz w:val="24"/>
-          <w:szCs w:val="24"/>
-        </w:rPr>
-      </w:pPr>
-      <w:r>
-        <w:rPr>
-          <w:rFonts w:ascii="Arial" w:hAnsi="Arial" w:cs="Arial"/>
-          <w:sz w:val="24"/>
-          <w:szCs w:val="24"/>
-        </w:rPr>
-        <w:t xml:space="preserve">Desenvolvimento do </w:t>
+      <w:bookmarkEnd w:id="19"/>
+    </w:p>
+    <w:p>
+      <w:pPr>
+        <w:rPr>
+          <w:rFonts w:ascii="Arial" w:hAnsi="Arial" w:cs="Arial"/>
+          <w:sz w:val="24"/>
+          <w:szCs w:val="24"/>
+        </w:rPr>
+      </w:pPr>
+      <w:r>
+        <w:rPr>
+          <w:rFonts w:ascii="Arial" w:hAnsi="Arial" w:cs="Arial"/>
+          <w:sz w:val="24"/>
+          <w:szCs w:val="24"/>
+        </w:rPr>
+        <w:t xml:space="preserve">História: Como uma equipe de desenvolvimento, desejamos integrar e configurar o </w:t>
       </w:r>
       <w:proofErr w:type="spellStart"/>
       <w:r>
@@ -3148,7 +3595,7 @@
           <w:sz w:val="24"/>
           <w:szCs w:val="24"/>
         </w:rPr>
-        <w:t>ChatBot</w:t>
+        <w:t>chatbot</w:t>
       </w:r>
       <w:proofErr w:type="spellEnd"/>
       <w:r>
@@ -3157,24 +3604,7 @@
           <w:sz w:val="24"/>
           <w:szCs w:val="24"/>
         </w:rPr>
-        <w:t xml:space="preserve"> para fornecer suporte e informações sobre a acessibilidade do site.</w:t>
-      </w:r>
-    </w:p>
-    <w:p>
-      <w:pPr>
-        <w:rPr>
-          <w:rFonts w:ascii="Arial" w:hAnsi="Arial" w:cs="Arial"/>
-          <w:sz w:val="24"/>
-          <w:szCs w:val="24"/>
-        </w:rPr>
-      </w:pPr>
-      <w:r>
-        <w:rPr>
-          <w:rFonts w:ascii="Arial" w:hAnsi="Arial" w:cs="Arial"/>
-          <w:sz w:val="24"/>
-          <w:szCs w:val="24"/>
-        </w:rPr>
-        <w:t xml:space="preserve">Integração do </w:t>
+        <w:t xml:space="preserve"> na plataforma </w:t>
       </w:r>
       <w:proofErr w:type="spellStart"/>
       <w:r>
@@ -3183,7 +3613,7 @@
           <w:sz w:val="24"/>
           <w:szCs w:val="24"/>
         </w:rPr>
-        <w:t>ChatBot</w:t>
+        <w:t>Salesforce</w:t>
       </w:r>
       <w:proofErr w:type="spellEnd"/>
       <w:r>
@@ -3192,7 +3622,436 @@
           <w:sz w:val="24"/>
           <w:szCs w:val="24"/>
         </w:rPr>
-        <w:t xml:space="preserve"> com o site para fornecer assistência em tempo real.</w:t>
+        <w:t xml:space="preserve"> </w:t>
+      </w:r>
+      <w:proofErr w:type="spellStart"/>
+      <w:r>
+        <w:rPr>
+          <w:rFonts w:ascii="Arial" w:hAnsi="Arial" w:cs="Arial"/>
+          <w:sz w:val="24"/>
+          <w:szCs w:val="24"/>
+        </w:rPr>
+        <w:t>Directions</w:t>
+      </w:r>
+      <w:proofErr w:type="spellEnd"/>
+      <w:r>
+        <w:rPr>
+          <w:rFonts w:ascii="Arial" w:hAnsi="Arial" w:cs="Arial"/>
+          <w:sz w:val="24"/>
+          <w:szCs w:val="24"/>
+        </w:rPr>
+        <w:t>, para que ele possa operar como parte integrante do sistema.</w:t>
+      </w:r>
+    </w:p>
+    <w:p>
+      <w:pPr>
+        <w:rPr>
+          <w:rFonts w:ascii="Arial" w:hAnsi="Arial" w:cs="Arial"/>
+          <w:sz w:val="24"/>
+          <w:szCs w:val="24"/>
+        </w:rPr>
+      </w:pPr>
+      <w:r>
+        <w:rPr>
+          <w:rFonts w:ascii="Arial" w:hAnsi="Arial" w:cs="Arial"/>
+          <w:sz w:val="24"/>
+          <w:szCs w:val="24"/>
+        </w:rPr>
+        <w:t xml:space="preserve">História: Como uma equipe de desenvolvimento, desejamos desenvolver as funcionalidades de </w:t>
+      </w:r>
+      <w:proofErr w:type="spellStart"/>
+      <w:r>
+        <w:rPr>
+          <w:rFonts w:ascii="Arial" w:hAnsi="Arial" w:cs="Arial"/>
+          <w:sz w:val="24"/>
+          <w:szCs w:val="24"/>
+        </w:rPr>
+        <w:t>login</w:t>
+      </w:r>
+      <w:proofErr w:type="spellEnd"/>
+      <w:r>
+        <w:rPr>
+          <w:rFonts w:ascii="Arial" w:hAnsi="Arial" w:cs="Arial"/>
+          <w:sz w:val="24"/>
+          <w:szCs w:val="24"/>
+        </w:rPr>
+        <w:t xml:space="preserve">, cadastro e solicitação de serviço acessível no </w:t>
+      </w:r>
+      <w:proofErr w:type="spellStart"/>
+      <w:r>
+        <w:rPr>
+          <w:rFonts w:ascii="Arial" w:hAnsi="Arial" w:cs="Arial"/>
+          <w:sz w:val="24"/>
+          <w:szCs w:val="24"/>
+        </w:rPr>
+        <w:t>chatbot</w:t>
+      </w:r>
+      <w:proofErr w:type="spellEnd"/>
+      <w:r>
+        <w:rPr>
+          <w:rFonts w:ascii="Arial" w:hAnsi="Arial" w:cs="Arial"/>
+          <w:sz w:val="24"/>
+          <w:szCs w:val="24"/>
+        </w:rPr>
+        <w:t>.</w:t>
+      </w:r>
+    </w:p>
+    <w:p>
+      <w:pPr>
+        <w:rPr>
+          <w:rFonts w:ascii="Arial" w:hAnsi="Arial" w:cs="Arial"/>
+          <w:sz w:val="24"/>
+          <w:szCs w:val="24"/>
+        </w:rPr>
+      </w:pPr>
+      <w:r>
+        <w:rPr>
+          <w:rFonts w:ascii="Arial" w:hAnsi="Arial" w:cs="Arial"/>
+          <w:sz w:val="24"/>
+          <w:szCs w:val="24"/>
+        </w:rPr>
+        <w:t xml:space="preserve">História: Como uma equipe de desenvolvimento, desejamos implementar os comandos de acessibilidade por teclado no </w:t>
+      </w:r>
+      <w:proofErr w:type="spellStart"/>
+      <w:r>
+        <w:rPr>
+          <w:rFonts w:ascii="Arial" w:hAnsi="Arial" w:cs="Arial"/>
+          <w:sz w:val="24"/>
+          <w:szCs w:val="24"/>
+        </w:rPr>
+        <w:t>chatbot</w:t>
+      </w:r>
+      <w:proofErr w:type="spellEnd"/>
+      <w:r>
+        <w:rPr>
+          <w:rFonts w:ascii="Arial" w:hAnsi="Arial" w:cs="Arial"/>
+          <w:sz w:val="24"/>
+          <w:szCs w:val="24"/>
+        </w:rPr>
+        <w:t>, permitindo que os usuários controlem a navegação de forma eficaz.</w:t>
+      </w:r>
+    </w:p>
+    <w:p>
+      <w:pPr>
+        <w:pStyle w:val="Ttulo2"/>
+        <w:rPr>
+          <w:rFonts w:ascii="Arial" w:hAnsi="Arial" w:cs="Arial"/>
+          <w:sz w:val="24"/>
+          <w:szCs w:val="24"/>
+        </w:rPr>
+      </w:pPr>
+    </w:p>
+    <w:p>
+      <w:pPr>
+        <w:pStyle w:val="Ttulo2"/>
+        <w:rPr>
+          <w:rFonts w:ascii="Arial" w:hAnsi="Arial" w:cs="Arial"/>
+          <w:sz w:val="24"/>
+          <w:szCs w:val="24"/>
+        </w:rPr>
+      </w:pPr>
+      <w:bookmarkStart w:id="20" w:name="_Toc148895145"/>
+      <w:r>
+        <w:rPr>
+          <w:rFonts w:ascii="Arial" w:hAnsi="Arial" w:cs="Arial"/>
+          <w:sz w:val="24"/>
+          <w:szCs w:val="24"/>
+        </w:rPr>
+        <w:t>Python (Parte Lógica - Aplicada a todo o site):</w:t>
+      </w:r>
+      <w:bookmarkEnd w:id="20"/>
+    </w:p>
+    <w:p>
+      <w:pPr>
+        <w:rPr>
+          <w:rFonts w:ascii="Arial" w:hAnsi="Arial" w:cs="Arial"/>
+          <w:sz w:val="24"/>
+          <w:szCs w:val="24"/>
+        </w:rPr>
+      </w:pPr>
+      <w:r>
+        <w:rPr>
+          <w:rFonts w:ascii="Arial" w:hAnsi="Arial" w:cs="Arial"/>
+          <w:sz w:val="24"/>
+          <w:szCs w:val="24"/>
+        </w:rPr>
+        <w:t>História: Como uma equipe de desenvolvimento, desejamos desenvolver a lógica do site para permitir que a navegação por teclado seja aplicada de forma consistente em todas as páginas, para garantir que os usuários com deficiências motoras tenham uma experiência acessível em todo o site.</w:t>
+      </w:r>
+    </w:p>
+    <w:p>
+      <w:pPr>
+        <w:rPr>
+          <w:rFonts w:ascii="Arial" w:hAnsi="Arial" w:cs="Arial"/>
+          <w:sz w:val="24"/>
+          <w:szCs w:val="24"/>
+        </w:rPr>
+      </w:pPr>
+    </w:p>
+    <w:p>
+      <w:pPr>
+        <w:rPr>
+          <w:rFonts w:ascii="Arial" w:hAnsi="Arial" w:cs="Arial"/>
+          <w:sz w:val="24"/>
+          <w:szCs w:val="24"/>
+        </w:rPr>
+      </w:pPr>
+      <w:r>
+        <w:rPr>
+          <w:rFonts w:ascii="Arial" w:hAnsi="Arial" w:cs="Arial"/>
+          <w:sz w:val="24"/>
+          <w:szCs w:val="24"/>
+        </w:rPr>
+        <w:t>História: Como uma equipe de desenvolvimento, desejamos implementar a lógica que permite a ativação das teclas de seta para navegação direcional em todas as páginas, substituindo a necessidade de usar a tecla "</w:t>
+      </w:r>
+      <w:proofErr w:type="spellStart"/>
+      <w:r>
+        <w:rPr>
+          <w:rFonts w:ascii="Arial" w:hAnsi="Arial" w:cs="Arial"/>
+          <w:sz w:val="24"/>
+          <w:szCs w:val="24"/>
+        </w:rPr>
+        <w:t>Tab</w:t>
+      </w:r>
+      <w:proofErr w:type="spellEnd"/>
+      <w:r>
+        <w:rPr>
+          <w:rFonts w:ascii="Arial" w:hAnsi="Arial" w:cs="Arial"/>
+          <w:sz w:val="24"/>
+          <w:szCs w:val="24"/>
+        </w:rPr>
+        <w:t>" para navegar entre elementos.</w:t>
+      </w:r>
+    </w:p>
+    <w:p>
+      <w:pPr>
+        <w:rPr>
+          <w:rFonts w:ascii="Arial" w:hAnsi="Arial" w:cs="Arial"/>
+          <w:sz w:val="24"/>
+          <w:szCs w:val="24"/>
+        </w:rPr>
+      </w:pPr>
+    </w:p>
+    <w:p>
+      <w:pPr>
+        <w:rPr>
+          <w:rFonts w:ascii="Arial" w:hAnsi="Arial" w:cs="Arial"/>
+          <w:sz w:val="24"/>
+          <w:szCs w:val="24"/>
+        </w:rPr>
+      </w:pPr>
+      <w:r>
+        <w:rPr>
+          <w:rFonts w:ascii="Arial" w:hAnsi="Arial" w:cs="Arial"/>
+          <w:sz w:val="24"/>
+          <w:szCs w:val="24"/>
+        </w:rPr>
+        <w:t>História: Como uma equipe de desenvolvimento, desejamos configurar a tecla "</w:t>
+      </w:r>
+      <w:proofErr w:type="spellStart"/>
+      <w:r>
+        <w:rPr>
+          <w:rFonts w:ascii="Arial" w:hAnsi="Arial" w:cs="Arial"/>
+          <w:sz w:val="24"/>
+          <w:szCs w:val="24"/>
+        </w:rPr>
+        <w:t>Enter</w:t>
+      </w:r>
+      <w:proofErr w:type="spellEnd"/>
+      <w:r>
+        <w:rPr>
+          <w:rFonts w:ascii="Arial" w:hAnsi="Arial" w:cs="Arial"/>
+          <w:sz w:val="24"/>
+          <w:szCs w:val="24"/>
+        </w:rPr>
+        <w:t xml:space="preserve">" para que ela funcione como uma ação de confirmação em todos os elementos interativos, como menus, </w:t>
+      </w:r>
+      <w:proofErr w:type="spellStart"/>
+      <w:r>
+        <w:rPr>
+          <w:rFonts w:ascii="Arial" w:hAnsi="Arial" w:cs="Arial"/>
+          <w:sz w:val="24"/>
+          <w:szCs w:val="24"/>
+        </w:rPr>
+        <w:t>submenus</w:t>
+      </w:r>
+      <w:proofErr w:type="spellEnd"/>
+      <w:r>
+        <w:rPr>
+          <w:rFonts w:ascii="Arial" w:hAnsi="Arial" w:cs="Arial"/>
+          <w:sz w:val="24"/>
+          <w:szCs w:val="24"/>
+        </w:rPr>
+        <w:t xml:space="preserve"> e hiperlinks, para fornecer uma experiência mais fluida e eficaz para os usuários.</w:t>
+      </w:r>
+    </w:p>
+    <w:p>
+      <w:pPr>
+        <w:rPr>
+          <w:rFonts w:ascii="Arial" w:hAnsi="Arial" w:cs="Arial"/>
+          <w:sz w:val="24"/>
+          <w:szCs w:val="24"/>
+        </w:rPr>
+      </w:pPr>
+    </w:p>
+    <w:p>
+      <w:pPr>
+        <w:pStyle w:val="Ttulo2"/>
+        <w:rPr>
+          <w:rFonts w:ascii="Arial" w:hAnsi="Arial" w:cs="Arial"/>
+          <w:sz w:val="24"/>
+          <w:szCs w:val="24"/>
+        </w:rPr>
+      </w:pPr>
+      <w:bookmarkStart w:id="21" w:name="_Toc148895146"/>
+      <w:r>
+        <w:rPr>
+          <w:rFonts w:ascii="Arial" w:hAnsi="Arial" w:cs="Arial"/>
+          <w:sz w:val="24"/>
+          <w:szCs w:val="24"/>
+        </w:rPr>
+        <w:t xml:space="preserve">Software Design </w:t>
+      </w:r>
+      <w:proofErr w:type="spellStart"/>
+      <w:r>
+        <w:rPr>
+          <w:rFonts w:ascii="Arial" w:hAnsi="Arial" w:cs="Arial"/>
+          <w:sz w:val="24"/>
+          <w:szCs w:val="24"/>
+        </w:rPr>
+        <w:t>and</w:t>
+      </w:r>
+      <w:proofErr w:type="spellEnd"/>
+      <w:r>
+        <w:rPr>
+          <w:rFonts w:ascii="Arial" w:hAnsi="Arial" w:cs="Arial"/>
+          <w:sz w:val="24"/>
+          <w:szCs w:val="24"/>
+        </w:rPr>
+        <w:t xml:space="preserve"> Total Experience</w:t>
+      </w:r>
+      <w:bookmarkEnd w:id="21"/>
+    </w:p>
+    <w:p>
+      <w:pPr>
+        <w:rPr>
+          <w:rFonts w:ascii="Arial" w:hAnsi="Arial" w:cs="Arial"/>
+          <w:sz w:val="24"/>
+          <w:szCs w:val="24"/>
+        </w:rPr>
+      </w:pPr>
+      <w:r>
+        <w:rPr>
+          <w:rFonts w:ascii="Arial" w:hAnsi="Arial" w:cs="Arial"/>
+          <w:sz w:val="24"/>
+          <w:szCs w:val="24"/>
+        </w:rPr>
+        <w:t xml:space="preserve">História: Como uma equipe de desenvolvimento, desejamos avaliar e aprimorar a experiência do usuário em todos os pontos de contato com o sistema, incluindo o </w:t>
+      </w:r>
+      <w:proofErr w:type="spellStart"/>
+      <w:r>
+        <w:rPr>
+          <w:rFonts w:ascii="Arial" w:hAnsi="Arial" w:cs="Arial"/>
+          <w:sz w:val="24"/>
+          <w:szCs w:val="24"/>
+        </w:rPr>
+        <w:t>chatbot</w:t>
+      </w:r>
+      <w:proofErr w:type="spellEnd"/>
+      <w:r>
+        <w:rPr>
+          <w:rFonts w:ascii="Arial" w:hAnsi="Arial" w:cs="Arial"/>
+          <w:sz w:val="24"/>
+          <w:szCs w:val="24"/>
+        </w:rPr>
+        <w:t>.</w:t>
+      </w:r>
+    </w:p>
+    <w:p>
+      <w:pPr>
+        <w:rPr>
+          <w:rFonts w:ascii="Arial" w:hAnsi="Arial" w:cs="Arial"/>
+          <w:sz w:val="24"/>
+          <w:szCs w:val="24"/>
+        </w:rPr>
+      </w:pPr>
+    </w:p>
+    <w:p>
+      <w:pPr>
+        <w:rPr>
+          <w:rFonts w:ascii="Arial" w:hAnsi="Arial" w:cs="Arial"/>
+          <w:sz w:val="24"/>
+          <w:szCs w:val="24"/>
+        </w:rPr>
+      </w:pPr>
+      <w:r>
+        <w:rPr>
+          <w:rFonts w:ascii="Arial" w:hAnsi="Arial" w:cs="Arial"/>
+          <w:sz w:val="24"/>
+          <w:szCs w:val="24"/>
+        </w:rPr>
+        <w:t xml:space="preserve">História: Como equipe de desenvolvimento, devo implementar a funcionalidade de navegação por teclado em todo o site </w:t>
+      </w:r>
+      <w:proofErr w:type="spellStart"/>
+      <w:r>
+        <w:rPr>
+          <w:rFonts w:ascii="Arial" w:hAnsi="Arial" w:cs="Arial"/>
+          <w:sz w:val="24"/>
+          <w:szCs w:val="24"/>
+        </w:rPr>
+        <w:t>Salesforce</w:t>
+      </w:r>
+      <w:proofErr w:type="spellEnd"/>
+      <w:r>
+        <w:rPr>
+          <w:rFonts w:ascii="Arial" w:hAnsi="Arial" w:cs="Arial"/>
+          <w:sz w:val="24"/>
+          <w:szCs w:val="24"/>
+        </w:rPr>
+        <w:t>, permitindo que os usuários acessem e interajam com elementos usando as teclas de seta e a tecla "</w:t>
+      </w:r>
+      <w:proofErr w:type="spellStart"/>
+      <w:r>
+        <w:rPr>
+          <w:rFonts w:ascii="Arial" w:hAnsi="Arial" w:cs="Arial"/>
+          <w:sz w:val="24"/>
+          <w:szCs w:val="24"/>
+        </w:rPr>
+        <w:t>Enter</w:t>
+      </w:r>
+      <w:proofErr w:type="spellEnd"/>
+      <w:r>
+        <w:rPr>
+          <w:rFonts w:ascii="Arial" w:hAnsi="Arial" w:cs="Arial"/>
+          <w:sz w:val="24"/>
+          <w:szCs w:val="24"/>
+        </w:rPr>
+        <w:t>".</w:t>
+      </w:r>
+    </w:p>
+    <w:p>
+      <w:pPr>
+        <w:rPr>
+          <w:rFonts w:ascii="Arial" w:hAnsi="Arial" w:cs="Arial"/>
+          <w:sz w:val="24"/>
+          <w:szCs w:val="24"/>
+        </w:rPr>
+      </w:pPr>
+    </w:p>
+    <w:p>
+      <w:pPr>
+        <w:rPr>
+          <w:rFonts w:ascii="Arial" w:hAnsi="Arial" w:cs="Arial"/>
+          <w:sz w:val="24"/>
+          <w:szCs w:val="24"/>
+        </w:rPr>
+      </w:pPr>
+      <w:r>
+        <w:rPr>
+          <w:rFonts w:ascii="Arial" w:hAnsi="Arial" w:cs="Arial"/>
+          <w:sz w:val="24"/>
+          <w:szCs w:val="24"/>
+        </w:rPr>
+        <w:t>História: Como desenvolvedor da equipe SDTX, devo aprimorar o realce e o foco visual dos elementos quando navegados pelo teclado, tornando a experiência mais clara e amigável.</w:t>
       </w:r>
     </w:p>
     <w:p>
@@ -3207,907 +4066,36 @@
     <w:p>
       <w:pPr>
         <w:pStyle w:val="Ttulo1"/>
-        <w:rPr>
-          <w:rFonts w:ascii="Arial" w:hAnsi="Arial" w:cs="Arial"/>
-        </w:rPr>
-      </w:pPr>
-      <w:bookmarkStart w:id="15" w:name="_Toc148882931"/>
-      <w:r>
-        <w:rPr>
-          <w:rFonts w:ascii="Arial" w:hAnsi="Arial" w:cs="Arial"/>
-        </w:rPr>
-        <w:t>Histórias</w:t>
-      </w:r>
-      <w:bookmarkEnd w:id="15"/>
-    </w:p>
-    <w:p>
-      <w:pPr>
-        <w:pStyle w:val="Ttulo2"/>
-        <w:rPr>
-          <w:rFonts w:ascii="Arial" w:hAnsi="Arial" w:cs="Arial"/>
-          <w:sz w:val="24"/>
-          <w:szCs w:val="24"/>
-          <w:lang w:val="en-US"/>
-        </w:rPr>
-      </w:pPr>
-      <w:bookmarkStart w:id="16" w:name="_Toc148882932"/>
-      <w:r>
-        <w:rPr>
-          <w:rFonts w:ascii="Arial" w:hAnsi="Arial" w:cs="Arial"/>
-          <w:sz w:val="24"/>
-          <w:szCs w:val="24"/>
-          <w:lang w:val="en-US"/>
-        </w:rPr>
-        <w:t>Front-end (HTML, CSS, JavaScript):</w:t>
-      </w:r>
-      <w:bookmarkEnd w:id="16"/>
-    </w:p>
-    <w:p>
-      <w:pPr>
-        <w:rPr>
-          <w:rFonts w:ascii="Arial" w:hAnsi="Arial" w:cs="Arial"/>
-          <w:sz w:val="24"/>
-          <w:szCs w:val="24"/>
-        </w:rPr>
-      </w:pPr>
-      <w:r>
-        <w:rPr>
-          <w:rFonts w:ascii="Arial" w:hAnsi="Arial" w:cs="Arial"/>
-          <w:sz w:val="24"/>
-          <w:szCs w:val="24"/>
-        </w:rPr>
-        <w:t xml:space="preserve">História: Como um usuário com deficiência motora, desejo uma interface de usuário que permita navegar por todo o portal da </w:t>
+      </w:pPr>
+      <w:bookmarkStart w:id="22" w:name="_Toc148895147"/>
+      <w:r>
+        <w:t xml:space="preserve">Link Apresentação </w:t>
       </w:r>
       <w:proofErr w:type="spellStart"/>
       <w:r>
-        <w:rPr>
-          <w:rFonts w:ascii="Arial" w:hAnsi="Arial" w:cs="Arial"/>
-          <w:sz w:val="24"/>
-          <w:szCs w:val="24"/>
-        </w:rPr>
-        <w:t>Salesforce</w:t>
-      </w:r>
+        <w:t>Pitch</w:t>
+      </w:r>
+      <w:bookmarkEnd w:id="22"/>
       <w:proofErr w:type="spellEnd"/>
-      <w:r>
-        <w:rPr>
-          <w:rFonts w:ascii="Arial" w:hAnsi="Arial" w:cs="Arial"/>
-          <w:sz w:val="24"/>
-          <w:szCs w:val="24"/>
-        </w:rPr>
-        <w:t xml:space="preserve"> usando apenas o teclado, para que eu possa acessar informações e serviços de forma eficaz.</w:t>
-      </w:r>
-    </w:p>
-    <w:p>
-      <w:pPr>
-        <w:rPr>
-          <w:rFonts w:ascii="Arial" w:hAnsi="Arial" w:cs="Arial"/>
-          <w:sz w:val="24"/>
-          <w:szCs w:val="24"/>
-        </w:rPr>
-      </w:pPr>
-      <w:r>
-        <w:rPr>
-          <w:rFonts w:ascii="Arial" w:hAnsi="Arial" w:cs="Arial"/>
-          <w:sz w:val="24"/>
-          <w:szCs w:val="24"/>
-        </w:rPr>
-        <w:t>História: Como um usuário com deficiência motora, desejo atalhos de teclado claros e intuitivos que me permitam navegar facilmente entre os elementos do site.</w:t>
-      </w:r>
-    </w:p>
-    <w:p>
-      <w:pPr>
-        <w:rPr>
-          <w:rFonts w:ascii="Arial" w:hAnsi="Arial" w:cs="Arial"/>
-          <w:sz w:val="24"/>
-          <w:szCs w:val="24"/>
-        </w:rPr>
-      </w:pPr>
-      <w:r>
-        <w:rPr>
-          <w:rFonts w:ascii="Arial" w:hAnsi="Arial" w:cs="Arial"/>
-          <w:sz w:val="24"/>
-          <w:szCs w:val="24"/>
-        </w:rPr>
-        <w:t>História: Como um usuário com deficiência motora, desejo que os elementos da página sejam destacados de forma adequada e visualmente agradável, para que eu possa identificar facilmente a posição do foco do teclado.</w:t>
-      </w:r>
-    </w:p>
-    <w:p>
-      <w:pPr>
-        <w:rPr>
-          <w:rFonts w:ascii="Arial" w:hAnsi="Arial" w:cs="Arial"/>
-          <w:sz w:val="24"/>
-          <w:szCs w:val="24"/>
-        </w:rPr>
-      </w:pPr>
-    </w:p>
-    <w:p>
-      <w:pPr>
-        <w:pStyle w:val="Ttulo2"/>
-        <w:rPr>
-          <w:rFonts w:ascii="Arial" w:hAnsi="Arial" w:cs="Arial"/>
-        </w:rPr>
-      </w:pPr>
-      <w:bookmarkStart w:id="17" w:name="_Toc148882933"/>
-      <w:r>
-        <w:rPr>
-          <w:rFonts w:ascii="Arial" w:hAnsi="Arial" w:cs="Arial"/>
-        </w:rPr>
-        <w:t>Back-</w:t>
-      </w:r>
-      <w:proofErr w:type="spellStart"/>
-      <w:r>
-        <w:rPr>
-          <w:rFonts w:ascii="Arial" w:hAnsi="Arial" w:cs="Arial"/>
-        </w:rPr>
-        <w:t>end</w:t>
-      </w:r>
-      <w:proofErr w:type="spellEnd"/>
-      <w:r>
-        <w:rPr>
-          <w:rFonts w:ascii="Arial" w:hAnsi="Arial" w:cs="Arial"/>
-        </w:rPr>
-        <w:t xml:space="preserve"> (Java):</w:t>
-      </w:r>
-      <w:bookmarkEnd w:id="17"/>
-    </w:p>
-    <w:p>
-      <w:pPr>
-        <w:rPr>
-          <w:rFonts w:ascii="Arial" w:hAnsi="Arial" w:cs="Arial"/>
-          <w:sz w:val="24"/>
-          <w:szCs w:val="24"/>
-        </w:rPr>
-      </w:pPr>
-      <w:r>
-        <w:rPr>
-          <w:rFonts w:ascii="Arial" w:hAnsi="Arial" w:cs="Arial"/>
-          <w:sz w:val="24"/>
-          <w:szCs w:val="24"/>
-        </w:rPr>
-        <w:t>História: Como um desenvolvedor, desejo implementar a lógica de servidor que suportará a navegação por teclado, para que o front-</w:t>
-      </w:r>
-      <w:proofErr w:type="spellStart"/>
-      <w:r>
-        <w:rPr>
-          <w:rFonts w:ascii="Arial" w:hAnsi="Arial" w:cs="Arial"/>
-          <w:sz w:val="24"/>
-          <w:szCs w:val="24"/>
-        </w:rPr>
-        <w:t>end</w:t>
-      </w:r>
-      <w:proofErr w:type="spellEnd"/>
-      <w:r>
-        <w:rPr>
-          <w:rFonts w:ascii="Arial" w:hAnsi="Arial" w:cs="Arial"/>
-          <w:sz w:val="24"/>
-          <w:szCs w:val="24"/>
-        </w:rPr>
-        <w:t xml:space="preserve"> possa se comunicar efetivamente com o </w:t>
-      </w:r>
-      <w:proofErr w:type="spellStart"/>
-      <w:r>
-        <w:rPr>
-          <w:rFonts w:ascii="Arial" w:hAnsi="Arial" w:cs="Arial"/>
-          <w:sz w:val="24"/>
-          <w:szCs w:val="24"/>
-        </w:rPr>
-        <w:t>back</w:t>
-      </w:r>
-      <w:proofErr w:type="spellEnd"/>
-      <w:r>
-        <w:rPr>
-          <w:rFonts w:ascii="Arial" w:hAnsi="Arial" w:cs="Arial"/>
-          <w:sz w:val="24"/>
-          <w:szCs w:val="24"/>
-        </w:rPr>
-        <w:t>-end.</w:t>
-      </w:r>
-    </w:p>
-    <w:p>
-      <w:pPr>
-        <w:rPr>
-          <w:rFonts w:ascii="Arial" w:hAnsi="Arial" w:cs="Arial"/>
-          <w:sz w:val="24"/>
-          <w:szCs w:val="24"/>
-        </w:rPr>
-      </w:pPr>
-    </w:p>
-    <w:p>
-      <w:pPr>
-        <w:rPr>
-          <w:rFonts w:ascii="Arial" w:hAnsi="Arial" w:cs="Arial"/>
-          <w:sz w:val="24"/>
-          <w:szCs w:val="24"/>
-        </w:rPr>
-      </w:pPr>
-      <w:r>
-        <w:rPr>
-          <w:rFonts w:ascii="Arial" w:hAnsi="Arial" w:cs="Arial"/>
-          <w:sz w:val="24"/>
-          <w:szCs w:val="24"/>
-        </w:rPr>
-        <w:t>História: Como um desenvolvedor, desejo estabelecer uma comunicação sólida entre o front-</w:t>
-      </w:r>
-      <w:proofErr w:type="spellStart"/>
-      <w:r>
-        <w:rPr>
-          <w:rFonts w:ascii="Arial" w:hAnsi="Arial" w:cs="Arial"/>
-          <w:sz w:val="24"/>
-          <w:szCs w:val="24"/>
-        </w:rPr>
-        <w:t>end</w:t>
-      </w:r>
-      <w:proofErr w:type="spellEnd"/>
-      <w:r>
-        <w:rPr>
-          <w:rFonts w:ascii="Arial" w:hAnsi="Arial" w:cs="Arial"/>
-          <w:sz w:val="24"/>
-          <w:szCs w:val="24"/>
-        </w:rPr>
-        <w:t xml:space="preserve"> e o </w:t>
-      </w:r>
-      <w:proofErr w:type="spellStart"/>
-      <w:r>
-        <w:rPr>
-          <w:rFonts w:ascii="Arial" w:hAnsi="Arial" w:cs="Arial"/>
-          <w:sz w:val="24"/>
-          <w:szCs w:val="24"/>
-        </w:rPr>
-        <w:t>back-end</w:t>
-      </w:r>
-      <w:proofErr w:type="spellEnd"/>
-      <w:r>
-        <w:rPr>
-          <w:rFonts w:ascii="Arial" w:hAnsi="Arial" w:cs="Arial"/>
-          <w:sz w:val="24"/>
-          <w:szCs w:val="24"/>
-        </w:rPr>
-        <w:t>, garantindo que as interações do usuário sejam refletidas no sistema.</w:t>
-      </w:r>
-    </w:p>
-    <w:p>
-      <w:pPr>
-        <w:rPr>
-          <w:rFonts w:ascii="Arial" w:hAnsi="Arial" w:cs="Arial"/>
-          <w:sz w:val="24"/>
-          <w:szCs w:val="24"/>
-        </w:rPr>
-      </w:pPr>
-    </w:p>
-    <w:p>
-      <w:pPr>
-        <w:rPr>
-          <w:rFonts w:ascii="Arial" w:hAnsi="Arial" w:cs="Arial"/>
-          <w:sz w:val="24"/>
-          <w:szCs w:val="24"/>
-        </w:rPr>
-      </w:pPr>
-      <w:r>
-        <w:rPr>
-          <w:rFonts w:ascii="Arial" w:hAnsi="Arial" w:cs="Arial"/>
-          <w:sz w:val="24"/>
-          <w:szCs w:val="24"/>
-        </w:rPr>
-        <w:t>História: Como um desenvolvedor, desejo criar um sistema de gerenciamento de informações do usuário, como nome de usuário e data de ativação do teste gratuito, para fornecer suporte personalizado.</w:t>
-      </w:r>
-    </w:p>
-    <w:p>
-      <w:pPr>
-        <w:rPr>
-          <w:rFonts w:ascii="Arial" w:hAnsi="Arial" w:cs="Arial"/>
-          <w:sz w:val="24"/>
-          <w:szCs w:val="24"/>
-        </w:rPr>
-      </w:pPr>
-    </w:p>
-    <w:p>
-      <w:pPr>
-        <w:pStyle w:val="Ttulo2"/>
-        <w:rPr>
-          <w:rFonts w:ascii="Arial" w:hAnsi="Arial" w:cs="Arial"/>
-        </w:rPr>
-      </w:pPr>
-      <w:bookmarkStart w:id="18" w:name="_Toc148882934"/>
-      <w:r>
-        <w:rPr>
-          <w:rFonts w:ascii="Arial" w:hAnsi="Arial" w:cs="Arial"/>
-        </w:rPr>
-        <w:t>Banco de Dados:</w:t>
-      </w:r>
-      <w:bookmarkEnd w:id="18"/>
-    </w:p>
-    <w:p>
-      <w:pPr>
-        <w:rPr>
-          <w:rFonts w:ascii="Arial" w:hAnsi="Arial" w:cs="Arial"/>
-          <w:sz w:val="24"/>
-          <w:szCs w:val="24"/>
-        </w:rPr>
-      </w:pPr>
-    </w:p>
-    <w:p>
-      <w:pPr>
-        <w:rPr>
-          <w:rFonts w:ascii="Arial" w:hAnsi="Arial" w:cs="Arial"/>
-          <w:sz w:val="24"/>
-          <w:szCs w:val="24"/>
-        </w:rPr>
-      </w:pPr>
-      <w:r>
-        <w:rPr>
-          <w:rFonts w:ascii="Arial" w:hAnsi="Arial" w:cs="Arial"/>
-          <w:sz w:val="24"/>
-          <w:szCs w:val="24"/>
-        </w:rPr>
-        <w:t>História: Como um desenvolvedor de banco de dados, desejo projetar o banco de dados de forma eficiente, para que possamos armazenar informações do usuário e dados relacionados à acessibilidade.</w:t>
-      </w:r>
-    </w:p>
-    <w:p>
-      <w:pPr>
-        <w:rPr>
-          <w:rFonts w:ascii="Arial" w:hAnsi="Arial" w:cs="Arial"/>
-          <w:sz w:val="24"/>
-          <w:szCs w:val="24"/>
-        </w:rPr>
-      </w:pPr>
-    </w:p>
-    <w:p>
-      <w:pPr>
-        <w:rPr>
-          <w:rFonts w:ascii="Arial" w:hAnsi="Arial" w:cs="Arial"/>
-          <w:sz w:val="24"/>
-          <w:szCs w:val="24"/>
-        </w:rPr>
-      </w:pPr>
-      <w:r>
-        <w:rPr>
-          <w:rFonts w:ascii="Arial" w:hAnsi="Arial" w:cs="Arial"/>
-          <w:sz w:val="24"/>
-          <w:szCs w:val="24"/>
-        </w:rPr>
-        <w:t>História: Como um desenvolvedor de banco de dados, desejo implementar um sistema de gerenciamento de banco de dados eficiente, para que as consultas e atualizações sejam rápidas e confiáveis.</w:t>
-      </w:r>
-    </w:p>
-    <w:p>
-      <w:pPr>
-        <w:rPr>
-          <w:rFonts w:ascii="Arial" w:hAnsi="Arial" w:cs="Arial"/>
-          <w:sz w:val="24"/>
-          <w:szCs w:val="24"/>
-        </w:rPr>
-      </w:pPr>
-    </w:p>
-    <w:p>
-      <w:pPr>
-        <w:pStyle w:val="Ttulo2"/>
-        <w:rPr>
-          <w:rFonts w:ascii="Arial" w:hAnsi="Arial" w:cs="Arial"/>
-        </w:rPr>
-      </w:pPr>
-      <w:bookmarkStart w:id="19" w:name="_Toc148882935"/>
-      <w:proofErr w:type="spellStart"/>
-      <w:r>
-        <w:rPr>
-          <w:rFonts w:ascii="Arial" w:hAnsi="Arial" w:cs="Arial"/>
-        </w:rPr>
-        <w:t>ChatBot</w:t>
-      </w:r>
-      <w:proofErr w:type="spellEnd"/>
-      <w:r>
-        <w:rPr>
-          <w:rFonts w:ascii="Arial" w:hAnsi="Arial" w:cs="Arial"/>
-        </w:rPr>
-        <w:t>:</w:t>
-      </w:r>
-      <w:bookmarkEnd w:id="19"/>
-    </w:p>
-    <w:p>
-      <w:pPr>
-        <w:rPr>
-          <w:rFonts w:ascii="Arial" w:hAnsi="Arial" w:cs="Arial"/>
-          <w:sz w:val="24"/>
-          <w:szCs w:val="24"/>
-        </w:rPr>
-      </w:pPr>
-      <w:r>
-        <w:rPr>
-          <w:rFonts w:ascii="Arial" w:hAnsi="Arial" w:cs="Arial"/>
-          <w:sz w:val="24"/>
-          <w:szCs w:val="24"/>
-        </w:rPr>
-        <w:t xml:space="preserve">História: Como uma equipe de desenvolvimento, desejamos integrar e configurar o </w:t>
-      </w:r>
-      <w:proofErr w:type="spellStart"/>
-      <w:r>
-        <w:rPr>
-          <w:rFonts w:ascii="Arial" w:hAnsi="Arial" w:cs="Arial"/>
-          <w:sz w:val="24"/>
-          <w:szCs w:val="24"/>
-        </w:rPr>
-        <w:t>chatbot</w:t>
-      </w:r>
-      <w:proofErr w:type="spellEnd"/>
-      <w:r>
-        <w:rPr>
-          <w:rFonts w:ascii="Arial" w:hAnsi="Arial" w:cs="Arial"/>
-          <w:sz w:val="24"/>
-          <w:szCs w:val="24"/>
-        </w:rPr>
-        <w:t xml:space="preserve"> na plataforma </w:t>
-      </w:r>
-      <w:proofErr w:type="spellStart"/>
-      <w:r>
-        <w:rPr>
-          <w:rFonts w:ascii="Arial" w:hAnsi="Arial" w:cs="Arial"/>
-          <w:sz w:val="24"/>
-          <w:szCs w:val="24"/>
-        </w:rPr>
-        <w:t>Salesforce</w:t>
-      </w:r>
-      <w:proofErr w:type="spellEnd"/>
-      <w:r>
-        <w:rPr>
-          <w:rFonts w:ascii="Arial" w:hAnsi="Arial" w:cs="Arial"/>
-          <w:sz w:val="24"/>
-          <w:szCs w:val="24"/>
-        </w:rPr>
-        <w:t xml:space="preserve"> </w:t>
-      </w:r>
-      <w:proofErr w:type="spellStart"/>
-      <w:r>
-        <w:rPr>
-          <w:rFonts w:ascii="Arial" w:hAnsi="Arial" w:cs="Arial"/>
-          <w:sz w:val="24"/>
-          <w:szCs w:val="24"/>
-        </w:rPr>
-        <w:t>Directions</w:t>
-      </w:r>
-      <w:proofErr w:type="spellEnd"/>
-      <w:r>
-        <w:rPr>
-          <w:rFonts w:ascii="Arial" w:hAnsi="Arial" w:cs="Arial"/>
-          <w:sz w:val="24"/>
-          <w:szCs w:val="24"/>
-        </w:rPr>
-        <w:t>, para que ele possa operar como parte integrante do sistema.</w:t>
-      </w:r>
-    </w:p>
-    <w:p>
-      <w:pPr>
-        <w:rPr>
-          <w:rFonts w:ascii="Arial" w:hAnsi="Arial" w:cs="Arial"/>
-          <w:sz w:val="24"/>
-          <w:szCs w:val="24"/>
-        </w:rPr>
-      </w:pPr>
-      <w:r>
-        <w:rPr>
-          <w:rFonts w:ascii="Arial" w:hAnsi="Arial" w:cs="Arial"/>
-          <w:sz w:val="24"/>
-          <w:szCs w:val="24"/>
-        </w:rPr>
-        <w:t xml:space="preserve">História: Como uma equipe de desenvolvimento, desejamos desenvolver as funcionalidades de </w:t>
-      </w:r>
-      <w:proofErr w:type="spellStart"/>
-      <w:r>
-        <w:rPr>
-          <w:rFonts w:ascii="Arial" w:hAnsi="Arial" w:cs="Arial"/>
-          <w:sz w:val="24"/>
-          <w:szCs w:val="24"/>
-        </w:rPr>
-        <w:t>login</w:t>
-      </w:r>
-      <w:proofErr w:type="spellEnd"/>
-      <w:r>
-        <w:rPr>
-          <w:rFonts w:ascii="Arial" w:hAnsi="Arial" w:cs="Arial"/>
-          <w:sz w:val="24"/>
-          <w:szCs w:val="24"/>
-        </w:rPr>
-        <w:t xml:space="preserve">, cadastro e solicitação de serviço acessível no </w:t>
-      </w:r>
-      <w:proofErr w:type="spellStart"/>
-      <w:r>
-        <w:rPr>
-          <w:rFonts w:ascii="Arial" w:hAnsi="Arial" w:cs="Arial"/>
-          <w:sz w:val="24"/>
-          <w:szCs w:val="24"/>
-        </w:rPr>
-        <w:t>chatbot</w:t>
-      </w:r>
-      <w:proofErr w:type="spellEnd"/>
-      <w:r>
-        <w:rPr>
-          <w:rFonts w:ascii="Arial" w:hAnsi="Arial" w:cs="Arial"/>
-          <w:sz w:val="24"/>
-          <w:szCs w:val="24"/>
-        </w:rPr>
-        <w:t>.</w:t>
-      </w:r>
-    </w:p>
-    <w:p>
-      <w:pPr>
-        <w:rPr>
-          <w:rFonts w:ascii="Arial" w:hAnsi="Arial" w:cs="Arial"/>
-          <w:sz w:val="24"/>
-          <w:szCs w:val="24"/>
-        </w:rPr>
-      </w:pPr>
-      <w:r>
-        <w:rPr>
-          <w:rFonts w:ascii="Arial" w:hAnsi="Arial" w:cs="Arial"/>
-          <w:sz w:val="24"/>
-          <w:szCs w:val="24"/>
-        </w:rPr>
-        <w:t xml:space="preserve">História: Como uma equipe de desenvolvimento, desejamos implementar os comandos de acessibilidade por teclado no </w:t>
-      </w:r>
-      <w:proofErr w:type="spellStart"/>
-      <w:r>
-        <w:rPr>
-          <w:rFonts w:ascii="Arial" w:hAnsi="Arial" w:cs="Arial"/>
-          <w:sz w:val="24"/>
-          <w:szCs w:val="24"/>
-        </w:rPr>
-        <w:t>chatbot</w:t>
-      </w:r>
-      <w:proofErr w:type="spellEnd"/>
-      <w:r>
-        <w:rPr>
-          <w:rFonts w:ascii="Arial" w:hAnsi="Arial" w:cs="Arial"/>
-          <w:sz w:val="24"/>
-          <w:szCs w:val="24"/>
-        </w:rPr>
-        <w:t>, permitindo que os usuários controlem a navegação de forma eficaz.</w:t>
-      </w:r>
-    </w:p>
-    <w:p>
-      <w:pPr>
-        <w:pStyle w:val="Ttulo2"/>
-        <w:rPr>
-          <w:rFonts w:ascii="Arial" w:hAnsi="Arial" w:cs="Arial"/>
-          <w:sz w:val="24"/>
-          <w:szCs w:val="24"/>
-        </w:rPr>
-      </w:pPr>
-    </w:p>
-    <w:p>
-      <w:pPr>
-        <w:pStyle w:val="Ttulo2"/>
-        <w:rPr>
-          <w:rFonts w:ascii="Arial" w:hAnsi="Arial" w:cs="Arial"/>
-          <w:sz w:val="24"/>
-          <w:szCs w:val="24"/>
-        </w:rPr>
-      </w:pPr>
-      <w:bookmarkStart w:id="20" w:name="_Toc148882936"/>
-      <w:r>
-        <w:rPr>
-          <w:rFonts w:ascii="Arial" w:hAnsi="Arial" w:cs="Arial"/>
-          <w:sz w:val="24"/>
-          <w:szCs w:val="24"/>
-        </w:rPr>
-        <w:t>Python (Parte Lógica - Aplicada a todo o site):</w:t>
-      </w:r>
-      <w:bookmarkEnd w:id="20"/>
-    </w:p>
-    <w:p>
-      <w:pPr>
-        <w:rPr>
-          <w:rFonts w:ascii="Arial" w:hAnsi="Arial" w:cs="Arial"/>
-          <w:sz w:val="24"/>
-          <w:szCs w:val="24"/>
-        </w:rPr>
-      </w:pPr>
-      <w:r>
-        <w:rPr>
-          <w:rFonts w:ascii="Arial" w:hAnsi="Arial" w:cs="Arial"/>
-          <w:sz w:val="24"/>
-          <w:szCs w:val="24"/>
-        </w:rPr>
-        <w:t>História: Como uma equipe de desenvolvimento, desejamos desenvolver a lógica do site para permitir que a navegação por teclado seja aplicada de forma consistente em todas as páginas, para garantir que os usuários com deficiências motoras tenham uma experiência acessível em todo o site.</w:t>
-      </w:r>
-    </w:p>
-    <w:p>
-      <w:pPr>
-        <w:rPr>
-          <w:rFonts w:ascii="Arial" w:hAnsi="Arial" w:cs="Arial"/>
-          <w:sz w:val="24"/>
-          <w:szCs w:val="24"/>
-        </w:rPr>
-      </w:pPr>
-    </w:p>
-    <w:p>
-      <w:pPr>
-        <w:rPr>
-          <w:rFonts w:ascii="Arial" w:hAnsi="Arial" w:cs="Arial"/>
-          <w:sz w:val="24"/>
-          <w:szCs w:val="24"/>
-        </w:rPr>
-      </w:pPr>
-      <w:r>
-        <w:rPr>
-          <w:rFonts w:ascii="Arial" w:hAnsi="Arial" w:cs="Arial"/>
-          <w:sz w:val="24"/>
-          <w:szCs w:val="24"/>
-        </w:rPr>
-        <w:t>História: Como uma equipe de desenvolvimento, desejamos implementar a lógica que permite a ativação das teclas de seta para navegação direcional em todas as páginas, substituindo a necessidade de usar a tecla "</w:t>
-      </w:r>
-      <w:proofErr w:type="spellStart"/>
-      <w:r>
-        <w:rPr>
-          <w:rFonts w:ascii="Arial" w:hAnsi="Arial" w:cs="Arial"/>
-          <w:sz w:val="24"/>
-          <w:szCs w:val="24"/>
-        </w:rPr>
-        <w:t>Tab</w:t>
-      </w:r>
-      <w:proofErr w:type="spellEnd"/>
-      <w:r>
-        <w:rPr>
-          <w:rFonts w:ascii="Arial" w:hAnsi="Arial" w:cs="Arial"/>
-          <w:sz w:val="24"/>
-          <w:szCs w:val="24"/>
-        </w:rPr>
-        <w:t>" para navegar entre elementos.</w:t>
-      </w:r>
-    </w:p>
-    <w:p>
-      <w:pPr>
-        <w:rPr>
-          <w:rFonts w:ascii="Arial" w:hAnsi="Arial" w:cs="Arial"/>
-          <w:sz w:val="24"/>
-          <w:szCs w:val="24"/>
-        </w:rPr>
-      </w:pPr>
-    </w:p>
-    <w:p>
-      <w:pPr>
-        <w:rPr>
-          <w:rFonts w:ascii="Arial" w:hAnsi="Arial" w:cs="Arial"/>
-          <w:sz w:val="24"/>
-          <w:szCs w:val="24"/>
-        </w:rPr>
-      </w:pPr>
-      <w:r>
-        <w:rPr>
-          <w:rFonts w:ascii="Arial" w:hAnsi="Arial" w:cs="Arial"/>
-          <w:sz w:val="24"/>
-          <w:szCs w:val="24"/>
-        </w:rPr>
-        <w:t>História: Como uma equipe de desenvolvimento, desejamos configurar a tecla "</w:t>
-      </w:r>
-      <w:proofErr w:type="spellStart"/>
-      <w:r>
-        <w:rPr>
-          <w:rFonts w:ascii="Arial" w:hAnsi="Arial" w:cs="Arial"/>
-          <w:sz w:val="24"/>
-          <w:szCs w:val="24"/>
-        </w:rPr>
-        <w:t>Enter</w:t>
-      </w:r>
-      <w:proofErr w:type="spellEnd"/>
-      <w:r>
-        <w:rPr>
-          <w:rFonts w:ascii="Arial" w:hAnsi="Arial" w:cs="Arial"/>
-          <w:sz w:val="24"/>
-          <w:szCs w:val="24"/>
-        </w:rPr>
-        <w:t xml:space="preserve">" para que ela funcione como uma ação de confirmação em todos os elementos interativos, como menus, </w:t>
-      </w:r>
-      <w:proofErr w:type="spellStart"/>
-      <w:r>
-        <w:rPr>
-          <w:rFonts w:ascii="Arial" w:hAnsi="Arial" w:cs="Arial"/>
-          <w:sz w:val="24"/>
-          <w:szCs w:val="24"/>
-        </w:rPr>
-        <w:t>submenus</w:t>
-      </w:r>
-      <w:proofErr w:type="spellEnd"/>
-      <w:r>
-        <w:rPr>
-          <w:rFonts w:ascii="Arial" w:hAnsi="Arial" w:cs="Arial"/>
-          <w:sz w:val="24"/>
-          <w:szCs w:val="24"/>
-        </w:rPr>
-        <w:t xml:space="preserve"> e hiperlinks, para fornecer uma experiência mais fluida e eficaz para os usuários.</w:t>
-      </w:r>
-    </w:p>
-    <w:p>
-      <w:pPr>
-        <w:rPr>
-          <w:rFonts w:ascii="Arial" w:hAnsi="Arial" w:cs="Arial"/>
-          <w:sz w:val="24"/>
-          <w:szCs w:val="24"/>
-        </w:rPr>
-      </w:pPr>
-    </w:p>
-    <w:p>
-      <w:pPr>
-        <w:pStyle w:val="Ttulo2"/>
-        <w:rPr>
-          <w:rFonts w:ascii="Arial" w:hAnsi="Arial" w:cs="Arial"/>
-          <w:sz w:val="24"/>
-          <w:szCs w:val="24"/>
-        </w:rPr>
-      </w:pPr>
-      <w:bookmarkStart w:id="21" w:name="_Toc148882937"/>
-      <w:r>
-        <w:rPr>
-          <w:rFonts w:ascii="Arial" w:hAnsi="Arial" w:cs="Arial"/>
-          <w:sz w:val="24"/>
-          <w:szCs w:val="24"/>
-        </w:rPr>
-        <w:t xml:space="preserve">Software Design </w:t>
-      </w:r>
-      <w:proofErr w:type="spellStart"/>
-      <w:r>
-        <w:rPr>
-          <w:rFonts w:ascii="Arial" w:hAnsi="Arial" w:cs="Arial"/>
-          <w:sz w:val="24"/>
-          <w:szCs w:val="24"/>
-        </w:rPr>
-        <w:t>and</w:t>
-      </w:r>
-      <w:proofErr w:type="spellEnd"/>
-      <w:r>
-        <w:rPr>
-          <w:rFonts w:ascii="Arial" w:hAnsi="Arial" w:cs="Arial"/>
-          <w:sz w:val="24"/>
-          <w:szCs w:val="24"/>
-        </w:rPr>
-        <w:t xml:space="preserve"> Total Experience</w:t>
-      </w:r>
-      <w:bookmarkEnd w:id="21"/>
-    </w:p>
-    <w:p>
-      <w:pPr>
-        <w:rPr>
-          <w:rFonts w:ascii="Arial" w:hAnsi="Arial" w:cs="Arial"/>
-          <w:sz w:val="24"/>
-          <w:szCs w:val="24"/>
-        </w:rPr>
-      </w:pPr>
-      <w:r>
-        <w:rPr>
-          <w:rFonts w:ascii="Arial" w:hAnsi="Arial" w:cs="Arial"/>
-          <w:sz w:val="24"/>
-          <w:szCs w:val="24"/>
-        </w:rPr>
-        <w:t xml:space="preserve">História: Como uma equipe de desenvolvimento, desejamos avaliar e aprimorar a experiência do usuário em todos os pontos de contato com o sistema, incluindo o </w:t>
-      </w:r>
-      <w:proofErr w:type="spellStart"/>
-      <w:r>
-        <w:rPr>
-          <w:rFonts w:ascii="Arial" w:hAnsi="Arial" w:cs="Arial"/>
-          <w:sz w:val="24"/>
-          <w:szCs w:val="24"/>
-        </w:rPr>
-        <w:t>chatbot</w:t>
-      </w:r>
-      <w:proofErr w:type="spellEnd"/>
-      <w:r>
-        <w:rPr>
-          <w:rFonts w:ascii="Arial" w:hAnsi="Arial" w:cs="Arial"/>
-          <w:sz w:val="24"/>
-          <w:szCs w:val="24"/>
-        </w:rPr>
-        <w:t>.</w:t>
-      </w:r>
-    </w:p>
-    <w:p>
-      <w:pPr>
-        <w:rPr>
-          <w:rFonts w:ascii="Arial" w:hAnsi="Arial" w:cs="Arial"/>
-          <w:sz w:val="24"/>
-          <w:szCs w:val="24"/>
-        </w:rPr>
-      </w:pPr>
-    </w:p>
-    <w:p>
-      <w:pPr>
-        <w:rPr>
-          <w:rFonts w:ascii="Arial" w:hAnsi="Arial" w:cs="Arial"/>
-          <w:sz w:val="24"/>
-          <w:szCs w:val="24"/>
-        </w:rPr>
-      </w:pPr>
-      <w:r>
-        <w:rPr>
-          <w:rFonts w:ascii="Arial" w:hAnsi="Arial" w:cs="Arial"/>
-          <w:sz w:val="24"/>
-          <w:szCs w:val="24"/>
-        </w:rPr>
-        <w:t xml:space="preserve">História: Como equipe de desenvolvimento, devo implementar a funcionalidade de navegação por teclado em todo o site </w:t>
-      </w:r>
-      <w:proofErr w:type="spellStart"/>
-      <w:r>
-        <w:rPr>
-          <w:rFonts w:ascii="Arial" w:hAnsi="Arial" w:cs="Arial"/>
-          <w:sz w:val="24"/>
-          <w:szCs w:val="24"/>
-        </w:rPr>
-        <w:t>Salesforce</w:t>
-      </w:r>
-      <w:proofErr w:type="spellEnd"/>
-      <w:r>
-        <w:rPr>
-          <w:rFonts w:ascii="Arial" w:hAnsi="Arial" w:cs="Arial"/>
-          <w:sz w:val="24"/>
-          <w:szCs w:val="24"/>
-        </w:rPr>
-        <w:t>, permitindo que os usuários acessem e interajam com elementos usando as teclas de seta e a tecla "</w:t>
-      </w:r>
-      <w:proofErr w:type="spellStart"/>
-      <w:r>
-        <w:rPr>
-          <w:rFonts w:ascii="Arial" w:hAnsi="Arial" w:cs="Arial"/>
-          <w:sz w:val="24"/>
-          <w:szCs w:val="24"/>
-        </w:rPr>
-        <w:t>Enter</w:t>
-      </w:r>
-      <w:proofErr w:type="spellEnd"/>
-      <w:r>
-        <w:rPr>
-          <w:rFonts w:ascii="Arial" w:hAnsi="Arial" w:cs="Arial"/>
-          <w:sz w:val="24"/>
-          <w:szCs w:val="24"/>
-        </w:rPr>
-        <w:t>".</w:t>
-      </w:r>
-    </w:p>
-    <w:p>
-      <w:pPr>
-        <w:rPr>
-          <w:rFonts w:ascii="Arial" w:hAnsi="Arial" w:cs="Arial"/>
-          <w:sz w:val="24"/>
-          <w:szCs w:val="24"/>
-        </w:rPr>
-      </w:pPr>
-    </w:p>
-    <w:p>
-      <w:pPr>
-        <w:rPr>
-          <w:rFonts w:ascii="Arial" w:hAnsi="Arial" w:cs="Arial"/>
-          <w:sz w:val="24"/>
-          <w:szCs w:val="24"/>
-        </w:rPr>
-      </w:pPr>
-      <w:r>
-        <w:rPr>
-          <w:rFonts w:ascii="Arial" w:hAnsi="Arial" w:cs="Arial"/>
-          <w:sz w:val="24"/>
-          <w:szCs w:val="24"/>
-        </w:rPr>
-        <w:t>História: Como desenvolvedor da equipe SDTX, devo aprimorar o realce e o foco visual dos elementos quando navegados pelo teclado, tornando a experiência mais clara e amigável.</w:t>
-      </w:r>
-    </w:p>
-    <w:p>
-      <w:pPr>
-        <w:rPr>
-          <w:rFonts w:ascii="Arial" w:hAnsi="Arial" w:cs="Arial"/>
-          <w:sz w:val="24"/>
-          <w:szCs w:val="24"/>
-        </w:rPr>
-      </w:pPr>
-    </w:p>
-    <w:p>
-      <w:pPr>
-        <w:pStyle w:val="Ttulo1"/>
-      </w:pPr>
-      <w:r>
-        <w:t xml:space="preserve">Link Apresentação </w:t>
-      </w:r>
-      <w:proofErr w:type="spellStart"/>
-      <w:r>
-        <w:t>Pitch</w:t>
-      </w:r>
-      <w:proofErr w:type="spellEnd"/>
-    </w:p>
-    <w:p>
-      <w:bookmarkStart w:id="22" w:name="_GoBack"/>
-      <w:bookmarkEnd w:id="22"/>
+    </w:p>
+    <w:p>
+      <w:pPr>
+        <w:rPr>
+          <w:rFonts w:ascii="Arial" w:hAnsi="Arial" w:cs="Arial"/>
+          <w:sz w:val="24"/>
+          <w:szCs w:val="24"/>
+        </w:rPr>
+      </w:pPr>
+      <w:r>
+        <w:rPr>
+          <w:rFonts w:ascii="Arial" w:hAnsi="Arial" w:cs="Arial"/>
+          <w:sz w:val="24"/>
+          <w:szCs w:val="24"/>
+        </w:rPr>
+        <w:t>https://youtu.be/nFoti2MsK_M</w:t>
+      </w:r>
+      <w:bookmarkStart w:id="23" w:name="_GoBack"/>
+      <w:bookmarkEnd w:id="23"/>
     </w:p>
     <w:sectPr>
       <w:footerReference w:type="default" r:id="rId12"/>
@@ -4203,7 +4191,7 @@
           <w:rPr>
             <w:noProof/>
           </w:rPr>
-          <w:t>8</w:t>
+          <w:t>6</w:t>
         </w:r>
         <w:r>
           <w:fldChar w:fldCharType="end"/>
@@ -5495,12 +5483,16 @@
     <w:autoRedefine/>
     <w:uiPriority w:val="39"/>
     <w:unhideWhenUsed/>
-    <w:rsid w:val="00AE0A60"/>
+    <w:rsid w:val="0023050D"/>
     <w:pPr>
+      <w:tabs>
+        <w:tab w:val="right" w:leader="dot" w:pos="9736"/>
+      </w:tabs>
       <w:spacing w:after="100"/>
     </w:pPr>
     <w:rPr>
-      <w:rFonts w:eastAsiaTheme="minorEastAsia" w:cs="Times New Roman"/>
+      <w:rFonts w:ascii="Arial" w:eastAsiaTheme="minorEastAsia" w:hAnsi="Arial" w:cs="Arial"/>
+      <w:noProof/>
       <w:lang w:eastAsia="pt-BR"/>
     </w:rPr>
   </w:style>
@@ -5858,7 +5850,7 @@
 </file>
 
 <file path=customXml/itemProps1.xml><?xml version="1.0" encoding="utf-8"?>
-<ds:datastoreItem xmlns:ds="http://schemas.openxmlformats.org/officeDocument/2006/customXml" ds:itemID="{D1AF4DB4-69FA-4D69-A570-8671F229EFEC}">
+<ds:datastoreItem xmlns:ds="http://schemas.openxmlformats.org/officeDocument/2006/customXml" ds:itemID="{6D79AB0B-6A46-4E92-A9DD-1692A15D9D19}">
   <ds:schemaRefs>
     <ds:schemaRef ds:uri="http://schemas.openxmlformats.org/officeDocument/2006/bibliography"/>
   </ds:schemaRefs>

</xml_diff>